<commit_message>
updated some bullets and brought Inroads resume up to date
</commit_message>
<xml_diff>
--- a/applications/INROADS Summer 2025/Raasikh_Kanjiani_Resume_INROADS.docx
+++ b/applications/INROADS Summer 2025/Raasikh_Kanjiani_Resume_INROADS.docx
@@ -52,7 +52,27 @@
           <w:szCs w:val="22"/>
           <w14:ligatures w14:val="none"/>
         </w:rPr>
-        <w:t xml:space="preserve">raasikh.kanjiani@emory.edu </w:t>
+        <w:t>raasikh.kanjiani@</w:t>
+      </w:r>
+      <w:r>
+        <w:rPr>
+          <w:rFonts w:ascii="Calibri" w:eastAsia="Calibri" w:hAnsi="Calibri" w:cs="Times New Roman"/>
+          <w:kern w:val="0"/>
+          <w:sz w:val="20"/>
+          <w:szCs w:val="22"/>
+          <w14:ligatures w14:val="none"/>
+        </w:rPr>
+        <w:t>gmail.com</w:t>
+      </w:r>
+      <w:r>
+        <w:rPr>
+          <w:rFonts w:ascii="Calibri" w:eastAsia="Calibri" w:hAnsi="Calibri" w:cs="Times New Roman"/>
+          <w:kern w:val="0"/>
+          <w:sz w:val="20"/>
+          <w:szCs w:val="22"/>
+          <w14:ligatures w14:val="none"/>
+        </w:rPr>
+        <w:t xml:space="preserve"> </w:t>
       </w:r>
       <w:r>
         <w:rPr>
@@ -72,15 +92,7 @@
           <w:szCs w:val="22"/>
           <w14:ligatures w14:val="none"/>
         </w:rPr>
-        <w:t xml:space="preserve"> 404-428-8533 (</w:t>
-      </w:r>
-      <w:r>
-        <w:rPr>
-          <w:rFonts w:ascii="Calibri" w:hAnsi="Calibri" w:cs="Calibri"/>
-          <w:sz w:val="20"/>
-          <w:szCs w:val="20"/>
-        </w:rPr>
-        <w:t>mobile)</w:t>
+        <w:t xml:space="preserve"> 404-428-8533</w:t>
       </w:r>
       <w:r>
         <w:rPr>
@@ -113,8 +125,34 @@
             <w:sz w:val="20"/>
             <w:szCs w:val="20"/>
           </w:rPr>
-          <w:t>linkedin.com/in/raasikhk</w:t>
+          <w:t>linkedin.com</w:t>
         </w:r>
+        <w:r>
+          <w:rPr>
+            <w:rFonts w:ascii="Calibri" w:hAnsi="Calibri" w:cs="Calibri"/>
+            <w:sz w:val="20"/>
+            <w:szCs w:val="20"/>
+          </w:rPr>
+          <w:t>/</w:t>
+        </w:r>
+        <w:r>
+          <w:rPr>
+            <w:rFonts w:ascii="Calibri" w:hAnsi="Calibri" w:cs="Calibri"/>
+            <w:sz w:val="20"/>
+            <w:szCs w:val="20"/>
+          </w:rPr>
+          <w:t>in/</w:t>
+        </w:r>
+        <w:proofErr w:type="spellStart"/>
+        <w:r>
+          <w:rPr>
+            <w:rFonts w:ascii="Calibri" w:hAnsi="Calibri" w:cs="Calibri"/>
+            <w:sz w:val="20"/>
+            <w:szCs w:val="20"/>
+          </w:rPr>
+          <w:t>raasikhk</w:t>
+        </w:r>
+        <w:proofErr w:type="spellEnd"/>
       </w:hyperlink>
       <w:r>
         <w:rPr>
@@ -380,7 +418,29 @@
           <w:szCs w:val="20"/>
           <w:shd w:val="clear" w:color="auto" w:fill="FFFFFF"/>
         </w:rPr>
-        <w:t>  Secure an internship where I will be able to use my passion and real-world problem</w:t>
+        <w:t xml:space="preserve">  Secure </w:t>
+      </w:r>
+      <w:r>
+        <w:rPr>
+          <w:rStyle w:val="normaltextrun"/>
+          <w:rFonts w:ascii="Calibri" w:hAnsi="Calibri" w:cs="Calibri"/>
+          <w:color w:val="000000"/>
+          <w:sz w:val="20"/>
+          <w:szCs w:val="20"/>
+          <w:shd w:val="clear" w:color="auto" w:fill="FFFFFF"/>
+        </w:rPr>
+        <w:t>a full-time position</w:t>
+      </w:r>
+      <w:r>
+        <w:rPr>
+          <w:rStyle w:val="normaltextrun"/>
+          <w:rFonts w:ascii="Calibri" w:hAnsi="Calibri" w:cs="Calibri"/>
+          <w:color w:val="000000"/>
+          <w:sz w:val="20"/>
+          <w:szCs w:val="20"/>
+          <w:shd w:val="clear" w:color="auto" w:fill="FFFFFF"/>
+        </w:rPr>
+        <w:t xml:space="preserve"> where I will be able to use my passion and problem</w:t>
       </w:r>
       <w:r>
         <w:rPr>
@@ -391,7 +451,7 @@
           <w:szCs w:val="20"/>
           <w:shd w:val="clear" w:color="auto" w:fill="FFFFFF"/>
         </w:rPr>
-        <w:t xml:space="preserve">-solving skills to contribute to </w:t>
+        <w:t xml:space="preserve">-solving skills to </w:t>
       </w:r>
       <w:r>
         <w:rPr>
@@ -402,7 +462,7 @@
           <w:szCs w:val="20"/>
           <w:shd w:val="clear" w:color="auto" w:fill="FFFFFF"/>
         </w:rPr>
-        <w:t>business-critical</w:t>
+        <w:t>actively bring results</w:t>
       </w:r>
       <w:r>
         <w:rPr>
@@ -413,7 +473,7 @@
           <w:szCs w:val="20"/>
           <w:shd w:val="clear" w:color="auto" w:fill="FFFFFF"/>
         </w:rPr>
-        <w:t xml:space="preserve"> projects</w:t>
+        <w:t xml:space="preserve"> </w:t>
       </w:r>
       <w:r>
         <w:rPr>
@@ -424,6 +484,39 @@
           <w:szCs w:val="20"/>
           <w:shd w:val="clear" w:color="auto" w:fill="FFFFFF"/>
         </w:rPr>
+        <w:t xml:space="preserve">and technical solutions to </w:t>
+      </w:r>
+      <w:r>
+        <w:rPr>
+          <w:rStyle w:val="eop"/>
+          <w:rFonts w:ascii="Calibri" w:hAnsi="Calibri" w:cs="Calibri"/>
+          <w:color w:val="000000"/>
+          <w:sz w:val="20"/>
+          <w:szCs w:val="20"/>
+          <w:shd w:val="clear" w:color="auto" w:fill="FFFFFF"/>
+        </w:rPr>
+        <w:t>business</w:t>
+      </w:r>
+      <w:r>
+        <w:rPr>
+          <w:rStyle w:val="eop"/>
+          <w:rFonts w:ascii="Calibri" w:hAnsi="Calibri" w:cs="Calibri"/>
+          <w:color w:val="000000"/>
+          <w:sz w:val="20"/>
+          <w:szCs w:val="20"/>
+          <w:shd w:val="clear" w:color="auto" w:fill="FFFFFF"/>
+        </w:rPr>
+        <w:t xml:space="preserve"> problems</w:t>
+      </w:r>
+      <w:r>
+        <w:rPr>
+          <w:rStyle w:val="eop"/>
+          <w:rFonts w:ascii="Calibri" w:hAnsi="Calibri" w:cs="Calibri"/>
+          <w:color w:val="000000"/>
+          <w:sz w:val="20"/>
+          <w:szCs w:val="20"/>
+          <w:shd w:val="clear" w:color="auto" w:fill="FFFFFF"/>
+        </w:rPr>
         <w:t xml:space="preserve"> and find a suitable work culture where I can </w:t>
       </w:r>
       <w:r>
@@ -435,7 +528,18 @@
           <w:szCs w:val="20"/>
           <w:shd w:val="clear" w:color="auto" w:fill="FFFFFF"/>
         </w:rPr>
-        <w:t>develop more industry-standard skills and practices.</w:t>
+        <w:t xml:space="preserve">contribute ideas and </w:t>
+      </w:r>
+      <w:r>
+        <w:rPr>
+          <w:rStyle w:val="eop"/>
+          <w:rFonts w:ascii="Calibri" w:hAnsi="Calibri" w:cs="Calibri"/>
+          <w:color w:val="000000"/>
+          <w:sz w:val="20"/>
+          <w:szCs w:val="20"/>
+          <w:shd w:val="clear" w:color="auto" w:fill="FFFFFF"/>
+        </w:rPr>
+        <w:t>develop more skills.</w:t>
       </w:r>
     </w:p>
     <w:p>
@@ -665,7 +769,29 @@
           <w:szCs w:val="22"/>
           <w14:ligatures w14:val="none"/>
         </w:rPr>
-        <w:t>GPA: 3.8/4.0</w:t>
+        <w:t>GPA: 3.</w:t>
+      </w:r>
+      <w:r>
+        <w:rPr>
+          <w:rFonts w:ascii="Calibri" w:eastAsia="Calibri" w:hAnsi="Calibri" w:cs="Times New Roman"/>
+          <w:b/>
+          <w:kern w:val="0"/>
+          <w:sz w:val="20"/>
+          <w:szCs w:val="22"/>
+          <w14:ligatures w14:val="none"/>
+        </w:rPr>
+        <w:t>7</w:t>
+      </w:r>
+      <w:r>
+        <w:rPr>
+          <w:rFonts w:ascii="Calibri" w:eastAsia="Calibri" w:hAnsi="Calibri" w:cs="Times New Roman"/>
+          <w:b/>
+          <w:kern w:val="0"/>
+          <w:sz w:val="20"/>
+          <w:szCs w:val="22"/>
+          <w14:ligatures w14:val="none"/>
+        </w:rPr>
+        <w:t>/4.0</w:t>
       </w:r>
       <w:r>
         <w:rPr>
@@ -1151,7 +1277,27 @@
                 <w:szCs w:val="20"/>
                 <w14:ligatures w14:val="none"/>
               </w:rPr>
-              <w:t>Java, Python, C, R, SQL, Latex</w:t>
+              <w:t>Python</w:t>
+            </w:r>
+            <w:r>
+              <w:rPr>
+                <w:rFonts w:ascii="Calibri" w:eastAsia="Times New Roman" w:hAnsi="Calibri" w:cs="Times New Roman"/>
+                <w:kern w:val="0"/>
+                <w:sz w:val="20"/>
+                <w:szCs w:val="20"/>
+                <w14:ligatures w14:val="none"/>
+              </w:rPr>
+              <w:t>, Java</w:t>
+            </w:r>
+            <w:r>
+              <w:rPr>
+                <w:rFonts w:ascii="Calibri" w:eastAsia="Times New Roman" w:hAnsi="Calibri" w:cs="Times New Roman"/>
+                <w:kern w:val="0"/>
+                <w:sz w:val="20"/>
+                <w:szCs w:val="20"/>
+                <w14:ligatures w14:val="none"/>
+              </w:rPr>
+              <w:t>, C, R, SQL, Latex</w:t>
             </w:r>
           </w:p>
           <w:p>
@@ -1181,7 +1327,7 @@
                 <w:szCs w:val="20"/>
                 <w14:ligatures w14:val="none"/>
               </w:rPr>
-              <w:t>React.js</w:t>
+              <w:t>React</w:t>
             </w:r>
             <w:r>
               <w:rPr>
@@ -1203,7 +1349,18 @@
                 <w:szCs w:val="20"/>
                 <w14:ligatures w14:val="none"/>
               </w:rPr>
-              <w:t>JavaScript</w:t>
+              <w:t>Type</w:t>
+            </w:r>
+            <w:r>
+              <w:rPr>
+                <w:rFonts w:ascii="Calibri" w:eastAsia="Times New Roman" w:hAnsi="Calibri" w:cs="Times New Roman"/>
+                <w:bCs/>
+                <w:kern w:val="0"/>
+                <w:sz w:val="20"/>
+                <w:szCs w:val="20"/>
+                <w14:ligatures w14:val="none"/>
+              </w:rPr>
+              <w:t>Script</w:t>
             </w:r>
             <w:r>
               <w:rPr>
@@ -1249,6 +1406,7 @@
                 <w14:ligatures w14:val="none"/>
               </w:rPr>
             </w:pPr>
+            <w:proofErr w:type="spellStart"/>
             <w:r>
               <w:rPr>
                 <w:rFonts w:ascii="Calibri" w:eastAsia="Times New Roman" w:hAnsi="Calibri" w:cs="Times New Roman"/>
@@ -1257,7 +1415,18 @@
                 <w:szCs w:val="20"/>
                 <w14:ligatures w14:val="none"/>
               </w:rPr>
-              <w:t xml:space="preserve">Visual Studio Code, Eclipse </w:t>
+              <w:t>FastAPI</w:t>
+            </w:r>
+            <w:proofErr w:type="spellEnd"/>
+            <w:r>
+              <w:rPr>
+                <w:rFonts w:ascii="Calibri" w:eastAsia="Times New Roman" w:hAnsi="Calibri" w:cs="Times New Roman"/>
+                <w:kern w:val="0"/>
+                <w:sz w:val="20"/>
+                <w:szCs w:val="20"/>
+                <w14:ligatures w14:val="none"/>
+              </w:rPr>
+              <w:t>, Django, MongoDB</w:t>
             </w:r>
           </w:p>
           <w:p>
@@ -1316,7 +1485,37 @@
                 <w:szCs w:val="20"/>
                 <w14:ligatures w14:val="none"/>
               </w:rPr>
-              <w:t>Agile / Scrum Methodology</w:t>
+              <w:t xml:space="preserve">Scrum, </w:t>
+            </w:r>
+            <w:r>
+              <w:rPr>
+                <w:rFonts w:ascii="Calibri" w:eastAsia="Times New Roman" w:hAnsi="Calibri" w:cs="Times New Roman"/>
+                <w:kern w:val="0"/>
+                <w:sz w:val="20"/>
+                <w:szCs w:val="20"/>
+                <w14:ligatures w14:val="none"/>
+              </w:rPr>
+              <w:t>Agile</w:t>
+            </w:r>
+            <w:r>
+              <w:rPr>
+                <w:rFonts w:ascii="Calibri" w:eastAsia="Times New Roman" w:hAnsi="Calibri" w:cs="Times New Roman"/>
+                <w:kern w:val="0"/>
+                <w:sz w:val="20"/>
+                <w:szCs w:val="20"/>
+                <w14:ligatures w14:val="none"/>
+              </w:rPr>
+              <w:t xml:space="preserve"> </w:t>
+            </w:r>
+            <w:r>
+              <w:rPr>
+                <w:rFonts w:ascii="Calibri" w:eastAsia="Times New Roman" w:hAnsi="Calibri" w:cs="Times New Roman"/>
+                <w:kern w:val="0"/>
+                <w:sz w:val="20"/>
+                <w:szCs w:val="20"/>
+                <w14:ligatures w14:val="none"/>
+              </w:rPr>
+              <w:t>Methodology</w:t>
             </w:r>
           </w:p>
           <w:p>
@@ -1383,6 +1582,341 @@
         </w:rPr>
         <w:t>PROJECTS/RESEARCH</w:t>
       </w:r>
+      <w:r>
+        <w:rPr>
+          <w:rFonts w:ascii="Calibri" w:eastAsia="Times New Roman" w:hAnsi="Calibri" w:cs="Times New Roman"/>
+          <w:b/>
+          <w:kern w:val="0"/>
+          <w:sz w:val="20"/>
+          <w:szCs w:val="20"/>
+          <w14:ligatures w14:val="none"/>
+        </w:rPr>
+        <w:t>:</w:t>
+      </w:r>
+    </w:p>
+    <w:p>
+      <w:pPr>
+        <w:autoSpaceDE w:val="0"/>
+        <w:autoSpaceDN w:val="0"/>
+        <w:adjustRightInd w:val="0"/>
+        <w:spacing w:after="0" w:line="240" w:lineRule="auto"/>
+        <w:rPr>
+          <w:rFonts w:ascii="Calibri" w:eastAsia="Calibri" w:hAnsi="Calibri" w:cs="Helvetica-Oblique"/>
+          <w:b/>
+          <w:bCs/>
+          <w:iCs/>
+          <w:kern w:val="0"/>
+          <w:sz w:val="20"/>
+          <w:szCs w:val="20"/>
+          <w14:ligatures w14:val="none"/>
+        </w:rPr>
+      </w:pPr>
+      <w:r>
+        <w:fldChar w:fldCharType="begin"/>
+      </w:r>
+      <w:r>
+        <w:instrText>HYPERLINK "https://github.com/Student9676/DegreeFlow"</w:instrText>
+      </w:r>
+      <w:r>
+        <w:fldChar w:fldCharType="separate"/>
+      </w:r>
+      <w:r>
+        <w:rPr>
+          <w:rFonts w:ascii="Calibri" w:hAnsi="Calibri" w:cs="Calibri"/>
+          <w:b/>
+          <w:bCs/>
+          <w:sz w:val="20"/>
+          <w:szCs w:val="20"/>
+        </w:rPr>
+        <w:t>AI College Schedule Builder</w:t>
+      </w:r>
+      <w:r>
+        <w:fldChar w:fldCharType="end"/>
+      </w:r>
+      <w:r>
+        <w:rPr>
+          <w:rFonts w:ascii="Calibri" w:eastAsia="Calibri" w:hAnsi="Calibri" w:cs="Helvetica"/>
+          <w:b/>
+          <w:bCs/>
+          <w:kern w:val="0"/>
+          <w:sz w:val="20"/>
+          <w:szCs w:val="20"/>
+          <w14:ligatures w14:val="none"/>
+        </w:rPr>
+        <w:tab/>
+      </w:r>
+      <w:r>
+        <w:rPr>
+          <w:rFonts w:ascii="Calibri" w:eastAsia="Calibri" w:hAnsi="Calibri" w:cs="Helvetica"/>
+          <w:b/>
+          <w:bCs/>
+          <w:kern w:val="0"/>
+          <w:sz w:val="20"/>
+          <w:szCs w:val="20"/>
+          <w14:ligatures w14:val="none"/>
+        </w:rPr>
+        <w:tab/>
+      </w:r>
+      <w:r>
+        <w:rPr>
+          <w:rFonts w:ascii="Calibri" w:eastAsia="Calibri" w:hAnsi="Calibri" w:cs="Helvetica"/>
+          <w:b/>
+          <w:bCs/>
+          <w:kern w:val="0"/>
+          <w:sz w:val="20"/>
+          <w:szCs w:val="20"/>
+          <w14:ligatures w14:val="none"/>
+        </w:rPr>
+        <w:tab/>
+      </w:r>
+      <w:r>
+        <w:rPr>
+          <w:rFonts w:ascii="Calibri" w:eastAsia="Calibri" w:hAnsi="Calibri" w:cs="Helvetica"/>
+          <w:b/>
+          <w:bCs/>
+          <w:kern w:val="0"/>
+          <w:sz w:val="20"/>
+          <w:szCs w:val="20"/>
+          <w14:ligatures w14:val="none"/>
+        </w:rPr>
+        <w:t>Personal Project</w:t>
+      </w:r>
+      <w:r>
+        <w:rPr>
+          <w:rFonts w:ascii="Calibri" w:eastAsia="Calibri" w:hAnsi="Calibri" w:cs="Helvetica"/>
+          <w:b/>
+          <w:bCs/>
+          <w:kern w:val="0"/>
+          <w:sz w:val="20"/>
+          <w:szCs w:val="20"/>
+          <w14:ligatures w14:val="none"/>
+        </w:rPr>
+        <w:tab/>
+      </w:r>
+      <w:r>
+        <w:rPr>
+          <w:rFonts w:ascii="Calibri" w:eastAsia="Calibri" w:hAnsi="Calibri" w:cs="Helvetica"/>
+          <w:b/>
+          <w:bCs/>
+          <w:kern w:val="0"/>
+          <w:sz w:val="20"/>
+          <w:szCs w:val="20"/>
+          <w14:ligatures w14:val="none"/>
+        </w:rPr>
+        <w:tab/>
+      </w:r>
+      <w:r>
+        <w:rPr>
+          <w:rFonts w:ascii="Calibri" w:eastAsia="Calibri" w:hAnsi="Calibri" w:cs="Helvetica"/>
+          <w:b/>
+          <w:bCs/>
+          <w:kern w:val="0"/>
+          <w:sz w:val="20"/>
+          <w:szCs w:val="20"/>
+          <w14:ligatures w14:val="none"/>
+        </w:rPr>
+        <w:tab/>
+      </w:r>
+      <w:r>
+        <w:rPr>
+          <w:rFonts w:ascii="Calibri" w:eastAsia="Calibri" w:hAnsi="Calibri" w:cs="Helvetica"/>
+          <w:b/>
+          <w:bCs/>
+          <w:kern w:val="0"/>
+          <w:sz w:val="20"/>
+          <w:szCs w:val="20"/>
+          <w14:ligatures w14:val="none"/>
+        </w:rPr>
+        <w:tab/>
+      </w:r>
+      <w:r>
+        <w:rPr>
+          <w:rFonts w:ascii="Calibri" w:eastAsia="Calibri" w:hAnsi="Calibri" w:cs="Helvetica"/>
+          <w:b/>
+          <w:bCs/>
+          <w:kern w:val="0"/>
+          <w:sz w:val="20"/>
+          <w:szCs w:val="20"/>
+          <w14:ligatures w14:val="none"/>
+        </w:rPr>
+        <w:tab/>
+        <w:t xml:space="preserve">       </w:t>
+      </w:r>
+      <w:r>
+        <w:rPr>
+          <w:rFonts w:ascii="Calibri" w:eastAsia="Calibri" w:hAnsi="Calibri" w:cs="Helvetica"/>
+          <w:b/>
+          <w:bCs/>
+          <w:kern w:val="0"/>
+          <w:sz w:val="20"/>
+          <w:szCs w:val="20"/>
+          <w14:ligatures w14:val="none"/>
+        </w:rPr>
+        <w:t xml:space="preserve">May 2024 </w:t>
+      </w:r>
+      <w:r>
+        <w:rPr>
+          <w:rFonts w:ascii="Calibri" w:eastAsia="Calibri" w:hAnsi="Calibri" w:cs="Helvetica"/>
+          <w:b/>
+          <w:bCs/>
+          <w:kern w:val="0"/>
+          <w:sz w:val="20"/>
+          <w:szCs w:val="20"/>
+          <w14:ligatures w14:val="none"/>
+        </w:rPr>
+        <w:t>–</w:t>
+      </w:r>
+      <w:r>
+        <w:rPr>
+          <w:rFonts w:ascii="Calibri" w:eastAsia="Calibri" w:hAnsi="Calibri" w:cs="Helvetica"/>
+          <w:b/>
+          <w:bCs/>
+          <w:kern w:val="0"/>
+          <w:sz w:val="20"/>
+          <w:szCs w:val="20"/>
+          <w14:ligatures w14:val="none"/>
+        </w:rPr>
+        <w:t xml:space="preserve"> </w:t>
+      </w:r>
+      <w:r>
+        <w:rPr>
+          <w:rFonts w:ascii="Calibri" w:eastAsia="Calibri" w:hAnsi="Calibri" w:cs="Helvetica"/>
+          <w:b/>
+          <w:bCs/>
+          <w:kern w:val="0"/>
+          <w:sz w:val="20"/>
+          <w:szCs w:val="20"/>
+          <w14:ligatures w14:val="none"/>
+        </w:rPr>
+        <w:t>June 2024</w:t>
+      </w:r>
+      <w:r>
+        <w:rPr>
+          <w:rFonts w:ascii="Calibri" w:eastAsia="Calibri" w:hAnsi="Calibri" w:cs="Helvetica-Bold"/>
+          <w:b/>
+          <w:bCs/>
+          <w:kern w:val="0"/>
+          <w:sz w:val="20"/>
+          <w:szCs w:val="20"/>
+          <w14:ligatures w14:val="none"/>
+        </w:rPr>
+        <w:tab/>
+      </w:r>
+    </w:p>
+    <w:p>
+      <w:pPr>
+        <w:numPr>
+          <w:ilvl w:val="0"/>
+          <w:numId w:val="2"/>
+        </w:numPr>
+        <w:spacing w:after="0" w:line="240" w:lineRule="auto"/>
+        <w:rPr>
+          <w:rFonts w:ascii="Calibri" w:hAnsi="Calibri" w:cs="Calibri"/>
+          <w:position w:val="2"/>
+          <w:sz w:val="20"/>
+          <w:szCs w:val="20"/>
+        </w:rPr>
+      </w:pPr>
+      <w:r>
+        <w:rPr>
+          <w:rFonts w:ascii="Calibri" w:hAnsi="Calibri" w:cs="Calibri"/>
+          <w:position w:val="2"/>
+          <w:sz w:val="20"/>
+          <w:szCs w:val="20"/>
+        </w:rPr>
+        <w:t>Developed a web app to help 200+ students build time-specific, personalized schedules and college roadmaps</w:t>
+      </w:r>
+      <w:r>
+        <w:rPr>
+          <w:rFonts w:ascii="Calibri" w:hAnsi="Calibri" w:cs="Calibri"/>
+          <w:position w:val="2"/>
+          <w:sz w:val="20"/>
+          <w:szCs w:val="20"/>
+        </w:rPr>
+        <w:t>.</w:t>
+      </w:r>
+      <w:r>
+        <w:t xml:space="preserve"> </w:t>
+      </w:r>
+    </w:p>
+    <w:p>
+      <w:pPr>
+        <w:numPr>
+          <w:ilvl w:val="0"/>
+          <w:numId w:val="2"/>
+        </w:numPr>
+        <w:spacing w:after="0" w:line="240" w:lineRule="auto"/>
+        <w:rPr>
+          <w:rFonts w:ascii="Calibri" w:hAnsi="Calibri" w:cs="Calibri"/>
+          <w:position w:val="2"/>
+          <w:sz w:val="20"/>
+          <w:szCs w:val="20"/>
+        </w:rPr>
+      </w:pPr>
+      <w:r>
+        <w:rPr>
+          <w:rFonts w:ascii="Calibri" w:hAnsi="Calibri" w:cs="Calibri"/>
+          <w:position w:val="2"/>
+          <w:sz w:val="20"/>
+          <w:szCs w:val="20"/>
+        </w:rPr>
+        <w:t>Implemented a PostgreSQL and vector database to efficiently store and retrieve data of 16,000+ courses.</w:t>
+      </w:r>
+    </w:p>
+    <w:p>
+      <w:pPr>
+        <w:numPr>
+          <w:ilvl w:val="0"/>
+          <w:numId w:val="2"/>
+        </w:numPr>
+        <w:spacing w:after="0" w:line="240" w:lineRule="auto"/>
+        <w:rPr>
+          <w:rFonts w:ascii="Calibri" w:hAnsi="Calibri" w:cs="Calibri"/>
+          <w:position w:val="2"/>
+          <w:sz w:val="20"/>
+          <w:szCs w:val="20"/>
+        </w:rPr>
+      </w:pPr>
+      <w:r>
+        <w:rPr>
+          <w:rFonts w:ascii="Calibri" w:hAnsi="Calibri" w:cs="Calibri"/>
+          <w:position w:val="2"/>
+          <w:sz w:val="20"/>
+          <w:szCs w:val="20"/>
+        </w:rPr>
+        <w:t xml:space="preserve">Optimized AI scheduling algorithm, reducing runtime by 90% by </w:t>
+      </w:r>
+      <w:r>
+        <w:rPr>
+          <w:rFonts w:ascii="Calibri" w:hAnsi="Calibri" w:cs="Calibri"/>
+          <w:position w:val="2"/>
+          <w:sz w:val="20"/>
+          <w:szCs w:val="20"/>
+        </w:rPr>
+        <w:t xml:space="preserve">efficiently </w:t>
+      </w:r>
+      <w:r>
+        <w:rPr>
+          <w:rFonts w:ascii="Calibri" w:hAnsi="Calibri" w:cs="Calibri"/>
+          <w:position w:val="2"/>
+          <w:sz w:val="20"/>
+          <w:szCs w:val="20"/>
+        </w:rPr>
+        <w:t>caching course description vectors.</w:t>
+      </w:r>
+    </w:p>
+    <w:p>
+      <w:pPr>
+        <w:pStyle w:val="ListParagraph"/>
+        <w:spacing w:after="0" w:line="240" w:lineRule="auto"/>
+        <w:ind w:left="360"/>
+        <w:rPr>
+          <w:rFonts w:ascii="Calibri" w:hAnsi="Calibri" w:cs="Calibri"/>
+          <w:position w:val="2"/>
+          <w:sz w:val="12"/>
+          <w:szCs w:val="12"/>
+        </w:rPr>
+      </w:pPr>
     </w:p>
     <w:p>
       <w:pPr>
@@ -1409,408 +1943,8 @@
             <w:sz w:val="20"/>
             <w:szCs w:val="20"/>
           </w:rPr>
-          <w:t>Museum Artifact Description Debiaser</w:t>
+          <w:t>Museum Artifact Descriptio</w:t>
         </w:r>
-      </w:hyperlink>
-      <w:r>
-        <w:rPr>
-          <w:rFonts w:ascii="Calibri" w:hAnsi="Calibri" w:cs="Calibri"/>
-          <w:b/>
-          <w:bCs/>
-          <w:sz w:val="20"/>
-          <w:szCs w:val="20"/>
-        </w:rPr>
-        <w:t xml:space="preserve"> </w:t>
-      </w:r>
-      <w:r>
-        <w:rPr>
-          <w:rFonts w:ascii="Calibri" w:eastAsia="Calibri" w:hAnsi="Calibri" w:cs="Helvetica-Bold"/>
-          <w:b/>
-          <w:bCs/>
-          <w:kern w:val="0"/>
-          <w:sz w:val="20"/>
-          <w:szCs w:val="20"/>
-          <w14:ligatures w14:val="none"/>
-        </w:rPr>
-        <w:tab/>
-      </w:r>
-      <w:r>
-        <w:rPr>
-          <w:rFonts w:ascii="Calibri" w:eastAsia="Calibri" w:hAnsi="Calibri" w:cs="Helvetica-Bold"/>
-          <w:b/>
-          <w:bCs/>
-          <w:kern w:val="0"/>
-          <w:sz w:val="20"/>
-          <w:szCs w:val="20"/>
-          <w14:ligatures w14:val="none"/>
-        </w:rPr>
-        <w:tab/>
-        <w:t>Project Lead</w:t>
-      </w:r>
-      <w:r>
-        <w:rPr>
-          <w:rFonts w:ascii="Calibri" w:eastAsia="Calibri" w:hAnsi="Calibri" w:cs="Helvetica-Bold"/>
-          <w:b/>
-          <w:bCs/>
-          <w:kern w:val="0"/>
-          <w:sz w:val="20"/>
-          <w:szCs w:val="20"/>
-          <w14:ligatures w14:val="none"/>
-        </w:rPr>
-        <w:tab/>
-      </w:r>
-      <w:r>
-        <w:rPr>
-          <w:rFonts w:ascii="Calibri" w:eastAsia="Calibri" w:hAnsi="Calibri" w:cs="Helvetica-Bold"/>
-          <w:b/>
-          <w:bCs/>
-          <w:kern w:val="0"/>
-          <w:sz w:val="20"/>
-          <w:szCs w:val="20"/>
-          <w14:ligatures w14:val="none"/>
-        </w:rPr>
-        <w:tab/>
-      </w:r>
-      <w:r>
-        <w:rPr>
-          <w:rFonts w:ascii="Calibri" w:eastAsia="Calibri" w:hAnsi="Calibri" w:cs="Helvetica-Bold"/>
-          <w:b/>
-          <w:bCs/>
-          <w:kern w:val="0"/>
-          <w:sz w:val="20"/>
-          <w:szCs w:val="20"/>
-          <w14:ligatures w14:val="none"/>
-        </w:rPr>
-        <w:tab/>
-      </w:r>
-      <w:r>
-        <w:rPr>
-          <w:rFonts w:ascii="Calibri" w:eastAsia="Calibri" w:hAnsi="Calibri" w:cs="Helvetica-Bold"/>
-          <w:b/>
-          <w:bCs/>
-          <w:kern w:val="0"/>
-          <w:sz w:val="20"/>
-          <w:szCs w:val="20"/>
-          <w14:ligatures w14:val="none"/>
-        </w:rPr>
-        <w:tab/>
-        <w:t xml:space="preserve">            </w:t>
-      </w:r>
-      <w:r>
-        <w:rPr>
-          <w:rFonts w:ascii="Calibri" w:eastAsia="Calibri" w:hAnsi="Calibri" w:cs="Helvetica"/>
-          <w:b/>
-          <w:bCs/>
-          <w:kern w:val="0"/>
-          <w:sz w:val="20"/>
-          <w:szCs w:val="20"/>
-          <w14:ligatures w14:val="none"/>
-        </w:rPr>
-        <w:t xml:space="preserve">June 2024 – </w:t>
-      </w:r>
-      <w:r>
-        <w:rPr>
-          <w:rFonts w:ascii="Calibri" w:eastAsia="Calibri" w:hAnsi="Calibri" w:cs="Helvetica"/>
-          <w:b/>
-          <w:bCs/>
-          <w:kern w:val="0"/>
-          <w:sz w:val="20"/>
-          <w:szCs w:val="20"/>
-          <w14:ligatures w14:val="none"/>
-        </w:rPr>
-        <w:t>December 2024</w:t>
-      </w:r>
-    </w:p>
-    <w:p>
-      <w:pPr>
-        <w:numPr>
-          <w:ilvl w:val="0"/>
-          <w:numId w:val="2"/>
-        </w:numPr>
-        <w:spacing w:after="0" w:line="240" w:lineRule="auto"/>
-        <w:rPr>
-          <w:rFonts w:ascii="Calibri" w:hAnsi="Calibri" w:cs="Calibri"/>
-          <w:position w:val="2"/>
-          <w:sz w:val="20"/>
-          <w:szCs w:val="20"/>
-        </w:rPr>
-      </w:pPr>
-      <w:r>
-        <w:rPr>
-          <w:rFonts w:ascii="Calibri" w:hAnsi="Calibri" w:cs="Calibri"/>
-          <w:position w:val="2"/>
-          <w:sz w:val="20"/>
-          <w:szCs w:val="20"/>
-        </w:rPr>
-        <w:t>Fine-tun</w:t>
-      </w:r>
-      <w:r>
-        <w:rPr>
-          <w:rFonts w:ascii="Calibri" w:hAnsi="Calibri" w:cs="Calibri"/>
-          <w:position w:val="2"/>
-          <w:sz w:val="20"/>
-          <w:szCs w:val="20"/>
-        </w:rPr>
-        <w:t>ed</w:t>
-      </w:r>
-      <w:r>
-        <w:rPr>
-          <w:rFonts w:ascii="Calibri" w:hAnsi="Calibri" w:cs="Calibri"/>
-          <w:position w:val="2"/>
-          <w:sz w:val="20"/>
-          <w:szCs w:val="20"/>
-        </w:rPr>
-        <w:t xml:space="preserve"> Google's BERT model to detect language bias and jargon</w:t>
-      </w:r>
-      <w:r>
-        <w:rPr>
-          <w:rFonts w:ascii="Calibri" w:hAnsi="Calibri" w:cs="Calibri"/>
-          <w:position w:val="2"/>
-          <w:sz w:val="20"/>
-          <w:szCs w:val="20"/>
-        </w:rPr>
-        <w:t xml:space="preserve"> terms</w:t>
-      </w:r>
-      <w:r>
-        <w:rPr>
-          <w:rFonts w:ascii="Calibri" w:hAnsi="Calibri" w:cs="Calibri"/>
-          <w:position w:val="2"/>
-          <w:sz w:val="20"/>
-          <w:szCs w:val="20"/>
-        </w:rPr>
-        <w:t xml:space="preserve"> in </w:t>
-      </w:r>
-      <w:r>
-        <w:rPr>
-          <w:rFonts w:ascii="Calibri" w:hAnsi="Calibri" w:cs="Calibri"/>
-          <w:position w:val="2"/>
-          <w:sz w:val="20"/>
-          <w:szCs w:val="20"/>
-        </w:rPr>
-        <w:t xml:space="preserve">museum </w:t>
-      </w:r>
-      <w:r>
-        <w:rPr>
-          <w:rFonts w:ascii="Calibri" w:hAnsi="Calibri" w:cs="Calibri"/>
-          <w:position w:val="2"/>
-          <w:sz w:val="20"/>
-          <w:szCs w:val="20"/>
-        </w:rPr>
-        <w:t xml:space="preserve">artifact descriptions with 83% accuracy. </w:t>
-      </w:r>
-    </w:p>
-    <w:p>
-      <w:pPr>
-        <w:numPr>
-          <w:ilvl w:val="0"/>
-          <w:numId w:val="2"/>
-        </w:numPr>
-        <w:spacing w:after="0" w:line="240" w:lineRule="auto"/>
-        <w:rPr>
-          <w:rFonts w:ascii="Calibri" w:hAnsi="Calibri" w:cs="Calibri"/>
-          <w:position w:val="2"/>
-          <w:sz w:val="20"/>
-          <w:szCs w:val="20"/>
-        </w:rPr>
-      </w:pPr>
-      <w:r>
-        <w:rPr>
-          <w:rFonts w:ascii="Calibri" w:hAnsi="Calibri" w:cs="Calibri"/>
-          <w:position w:val="2"/>
-          <w:sz w:val="20"/>
-          <w:szCs w:val="20"/>
-        </w:rPr>
-        <w:t>Creat</w:t>
-      </w:r>
-      <w:r>
-        <w:rPr>
-          <w:rFonts w:ascii="Calibri" w:hAnsi="Calibri" w:cs="Calibri"/>
-          <w:position w:val="2"/>
-          <w:sz w:val="20"/>
-          <w:szCs w:val="20"/>
-        </w:rPr>
-        <w:t>ed</w:t>
-      </w:r>
-      <w:r>
-        <w:rPr>
-          <w:rFonts w:ascii="Calibri" w:hAnsi="Calibri" w:cs="Calibri"/>
-          <w:position w:val="2"/>
-          <w:sz w:val="20"/>
-          <w:szCs w:val="20"/>
-        </w:rPr>
-        <w:t xml:space="preserve"> a custom ChatGPT chatbot to help the staff replace </w:t>
-      </w:r>
-      <w:r>
-        <w:rPr>
-          <w:rFonts w:ascii="Calibri" w:hAnsi="Calibri" w:cs="Calibri"/>
-          <w:position w:val="2"/>
-          <w:sz w:val="20"/>
-          <w:szCs w:val="20"/>
-        </w:rPr>
-        <w:t xml:space="preserve">detected </w:t>
-      </w:r>
-      <w:r>
-        <w:rPr>
-          <w:rFonts w:ascii="Calibri" w:hAnsi="Calibri" w:cs="Calibri"/>
-          <w:position w:val="2"/>
-          <w:sz w:val="20"/>
-          <w:szCs w:val="20"/>
-        </w:rPr>
-        <w:t>biases with inclusive language before</w:t>
-      </w:r>
-      <w:r>
-        <w:rPr>
-          <w:rFonts w:ascii="Calibri" w:hAnsi="Calibri" w:cs="Calibri"/>
-          <w:position w:val="2"/>
-          <w:sz w:val="20"/>
-          <w:szCs w:val="20"/>
-        </w:rPr>
-        <w:t xml:space="preserve"> publication.</w:t>
-      </w:r>
-    </w:p>
-    <w:p>
-      <w:pPr>
-        <w:numPr>
-          <w:ilvl w:val="0"/>
-          <w:numId w:val="2"/>
-        </w:numPr>
-        <w:spacing w:after="0" w:line="240" w:lineRule="auto"/>
-        <w:rPr>
-          <w:rFonts w:ascii="Calibri" w:hAnsi="Calibri" w:cs="Calibri"/>
-          <w:position w:val="2"/>
-          <w:sz w:val="20"/>
-          <w:szCs w:val="20"/>
-        </w:rPr>
-      </w:pPr>
-      <w:r>
-        <w:rPr>
-          <w:rFonts w:ascii="Calibri" w:hAnsi="Calibri" w:cs="Calibri"/>
-          <w:position w:val="2"/>
-          <w:sz w:val="20"/>
-          <w:szCs w:val="20"/>
-        </w:rPr>
-        <w:t>Develop</w:t>
-      </w:r>
-      <w:r>
-        <w:rPr>
-          <w:rFonts w:ascii="Calibri" w:hAnsi="Calibri" w:cs="Calibri"/>
-          <w:position w:val="2"/>
-          <w:sz w:val="20"/>
-          <w:szCs w:val="20"/>
-        </w:rPr>
-        <w:t>ed</w:t>
-      </w:r>
-      <w:r>
-        <w:rPr>
-          <w:rFonts w:ascii="Calibri" w:hAnsi="Calibri" w:cs="Calibri"/>
-          <w:position w:val="2"/>
-          <w:sz w:val="20"/>
-          <w:szCs w:val="20"/>
-        </w:rPr>
-        <w:t xml:space="preserve"> a full-stack web application using React</w:t>
-      </w:r>
-      <w:r>
-        <w:rPr>
-          <w:rFonts w:ascii="Calibri" w:hAnsi="Calibri" w:cs="Calibri"/>
-          <w:position w:val="2"/>
-          <w:sz w:val="20"/>
-          <w:szCs w:val="20"/>
-        </w:rPr>
-        <w:t xml:space="preserve">.js, JavaScript, and CSS </w:t>
-      </w:r>
-      <w:r>
-        <w:rPr>
-          <w:rFonts w:ascii="Calibri" w:hAnsi="Calibri" w:cs="Calibri"/>
-          <w:position w:val="2"/>
-          <w:sz w:val="20"/>
-          <w:szCs w:val="20"/>
-        </w:rPr>
-        <w:t xml:space="preserve">to showcase </w:t>
-      </w:r>
-      <w:r>
-        <w:rPr>
-          <w:rFonts w:ascii="Calibri" w:hAnsi="Calibri" w:cs="Calibri"/>
-          <w:position w:val="2"/>
-          <w:sz w:val="20"/>
-          <w:szCs w:val="20"/>
-        </w:rPr>
-        <w:t>the</w:t>
-      </w:r>
-      <w:r>
-        <w:rPr>
-          <w:rFonts w:ascii="Calibri" w:hAnsi="Calibri" w:cs="Calibri"/>
-          <w:position w:val="2"/>
-          <w:sz w:val="20"/>
-          <w:szCs w:val="20"/>
-        </w:rPr>
-        <w:t xml:space="preserve"> </w:t>
-      </w:r>
-      <w:r>
-        <w:rPr>
-          <w:rFonts w:ascii="Calibri" w:hAnsi="Calibri" w:cs="Calibri"/>
-          <w:position w:val="2"/>
-          <w:sz w:val="20"/>
-          <w:szCs w:val="20"/>
-        </w:rPr>
-        <w:t>model pipeline</w:t>
-      </w:r>
-      <w:r>
-        <w:rPr>
-          <w:rFonts w:ascii="Calibri" w:hAnsi="Calibri" w:cs="Calibri"/>
-          <w:position w:val="2"/>
-          <w:sz w:val="20"/>
-          <w:szCs w:val="20"/>
-        </w:rPr>
-        <w:t xml:space="preserve"> and </w:t>
-      </w:r>
-      <w:r>
-        <w:rPr>
-          <w:rFonts w:ascii="Calibri" w:hAnsi="Calibri" w:cs="Calibri"/>
-          <w:position w:val="2"/>
-          <w:sz w:val="20"/>
-          <w:szCs w:val="20"/>
-        </w:rPr>
-        <w:t xml:space="preserve">research </w:t>
-      </w:r>
-      <w:r>
-        <w:rPr>
-          <w:rFonts w:ascii="Calibri" w:hAnsi="Calibri" w:cs="Calibri"/>
-          <w:position w:val="2"/>
-          <w:sz w:val="20"/>
-          <w:szCs w:val="20"/>
-        </w:rPr>
-        <w:t xml:space="preserve">findings. </w:t>
-      </w:r>
-    </w:p>
-    <w:p>
-      <w:pPr>
-        <w:spacing w:after="0" w:line="240" w:lineRule="auto"/>
-        <w:rPr>
-          <w:rFonts w:ascii="Calibri" w:hAnsi="Calibri" w:cs="Calibri"/>
-          <w:position w:val="2"/>
-          <w:sz w:val="12"/>
-          <w:szCs w:val="12"/>
-        </w:rPr>
-      </w:pPr>
-    </w:p>
-    <w:p>
-      <w:pPr>
-        <w:autoSpaceDE w:val="0"/>
-        <w:autoSpaceDN w:val="0"/>
-        <w:adjustRightInd w:val="0"/>
-        <w:spacing w:after="0" w:line="240" w:lineRule="auto"/>
-        <w:rPr>
-          <w:rFonts w:ascii="Calibri" w:eastAsia="Calibri" w:hAnsi="Calibri" w:cs="Helvetica-Oblique"/>
-          <w:b/>
-          <w:bCs/>
-          <w:iCs/>
-          <w:kern w:val="0"/>
-          <w:sz w:val="20"/>
-          <w:szCs w:val="20"/>
-          <w14:ligatures w14:val="none"/>
-        </w:rPr>
-      </w:pPr>
-      <w:hyperlink r:id="rId11" w:history="1">
         <w:r>
           <w:rPr>
             <w:rFonts w:ascii="Calibri" w:hAnsi="Calibri" w:cs="Calibri"/>
@@ -1819,11 +1953,105 @@
             <w:sz w:val="20"/>
             <w:szCs w:val="20"/>
           </w:rPr>
-          <w:t>Gran Turismo 7 Predictor</w:t>
+          <w:t>n</w:t>
+        </w:r>
+        <w:r>
+          <w:rPr>
+            <w:rFonts w:ascii="Calibri" w:hAnsi="Calibri" w:cs="Calibri"/>
+            <w:b/>
+            <w:bCs/>
+            <w:sz w:val="20"/>
+            <w:szCs w:val="20"/>
+          </w:rPr>
+          <w:t xml:space="preserve"> Debiaser</w:t>
         </w:r>
       </w:hyperlink>
       <w:r>
         <w:rPr>
+          <w:rFonts w:ascii="Calibri" w:hAnsi="Calibri" w:cs="Calibri"/>
+          <w:b/>
+          <w:bCs/>
+          <w:sz w:val="20"/>
+          <w:szCs w:val="20"/>
+        </w:rPr>
+        <w:t xml:space="preserve"> </w:t>
+      </w:r>
+      <w:r>
+        <w:rPr>
+          <w:rFonts w:ascii="Calibri" w:eastAsia="Calibri" w:hAnsi="Calibri" w:cs="Helvetica-Bold"/>
+          <w:b/>
+          <w:bCs/>
+          <w:kern w:val="0"/>
+          <w:sz w:val="20"/>
+          <w:szCs w:val="20"/>
+          <w14:ligatures w14:val="none"/>
+        </w:rPr>
+        <w:tab/>
+      </w:r>
+      <w:r>
+        <w:rPr>
+          <w:rFonts w:ascii="Calibri" w:eastAsia="Calibri" w:hAnsi="Calibri" w:cs="Helvetica-Bold"/>
+          <w:b/>
+          <w:bCs/>
+          <w:kern w:val="0"/>
+          <w:sz w:val="20"/>
+          <w:szCs w:val="20"/>
+          <w14:ligatures w14:val="none"/>
+        </w:rPr>
+        <w:tab/>
+        <w:t>Project Lead</w:t>
+      </w:r>
+      <w:r>
+        <w:rPr>
+          <w:rFonts w:ascii="Calibri" w:eastAsia="Calibri" w:hAnsi="Calibri" w:cs="Helvetica-Bold"/>
+          <w:b/>
+          <w:bCs/>
+          <w:kern w:val="0"/>
+          <w:sz w:val="20"/>
+          <w:szCs w:val="20"/>
+          <w14:ligatures w14:val="none"/>
+        </w:rPr>
+        <w:tab/>
+      </w:r>
+      <w:r>
+        <w:rPr>
+          <w:rFonts w:ascii="Calibri" w:eastAsia="Calibri" w:hAnsi="Calibri" w:cs="Helvetica-Bold"/>
+          <w:b/>
+          <w:bCs/>
+          <w:kern w:val="0"/>
+          <w:sz w:val="20"/>
+          <w:szCs w:val="20"/>
+          <w14:ligatures w14:val="none"/>
+        </w:rPr>
+        <w:tab/>
+      </w:r>
+      <w:r>
+        <w:rPr>
+          <w:rFonts w:ascii="Calibri" w:eastAsia="Calibri" w:hAnsi="Calibri" w:cs="Helvetica-Bold"/>
+          <w:b/>
+          <w:bCs/>
+          <w:kern w:val="0"/>
+          <w:sz w:val="20"/>
+          <w:szCs w:val="20"/>
+          <w14:ligatures w14:val="none"/>
+        </w:rPr>
+        <w:tab/>
+      </w:r>
+      <w:r>
+        <w:rPr>
+          <w:rFonts w:ascii="Calibri" w:eastAsia="Calibri" w:hAnsi="Calibri" w:cs="Helvetica-Bold"/>
+          <w:b/>
+          <w:bCs/>
+          <w:kern w:val="0"/>
+          <w:sz w:val="20"/>
+          <w:szCs w:val="20"/>
+          <w14:ligatures w14:val="none"/>
+        </w:rPr>
+        <w:tab/>
+        <w:t xml:space="preserve">            </w:t>
+      </w:r>
+      <w:r>
+        <w:rPr>
           <w:rFonts w:ascii="Calibri" w:eastAsia="Calibri" w:hAnsi="Calibri" w:cs="Helvetica"/>
           <w:b/>
           <w:bCs/>
@@ -1832,7 +2060,7 @@
           <w:szCs w:val="20"/>
           <w14:ligatures w14:val="none"/>
         </w:rPr>
-        <w:tab/>
+        <w:t xml:space="preserve">June 2024 – </w:t>
       </w:r>
       <w:r>
         <w:rPr>
@@ -1844,164 +2072,7 @@
           <w:szCs w:val="20"/>
           <w14:ligatures w14:val="none"/>
         </w:rPr>
-        <w:tab/>
-      </w:r>
-      <w:r>
-        <w:rPr>
-          <w:rFonts w:ascii="Calibri" w:eastAsia="Calibri" w:hAnsi="Calibri" w:cs="Helvetica"/>
-          <w:b/>
-          <w:bCs/>
-          <w:kern w:val="0"/>
-          <w:sz w:val="20"/>
-          <w:szCs w:val="20"/>
-          <w14:ligatures w14:val="none"/>
-        </w:rPr>
-        <w:tab/>
-      </w:r>
-      <w:r>
-        <w:rPr>
-          <w:rFonts w:ascii="Calibri" w:eastAsia="Calibri" w:hAnsi="Calibri" w:cs="Helvetica"/>
-          <w:b/>
-          <w:bCs/>
-          <w:kern w:val="0"/>
-          <w:sz w:val="20"/>
-          <w:szCs w:val="20"/>
-          <w14:ligatures w14:val="none"/>
-        </w:rPr>
-        <w:tab/>
-      </w:r>
-      <w:r>
-        <w:rPr>
-          <w:rFonts w:ascii="Calibri" w:eastAsia="Calibri" w:hAnsi="Calibri" w:cs="Helvetica"/>
-          <w:b/>
-          <w:bCs/>
-          <w:kern w:val="0"/>
-          <w:sz w:val="20"/>
-          <w:szCs w:val="20"/>
-          <w14:ligatures w14:val="none"/>
-        </w:rPr>
-        <w:t>Personal Project</w:t>
-      </w:r>
-      <w:r>
-        <w:rPr>
-          <w:rFonts w:ascii="Calibri" w:eastAsia="Calibri" w:hAnsi="Calibri" w:cs="Helvetica"/>
-          <w:b/>
-          <w:bCs/>
-          <w:kern w:val="0"/>
-          <w:sz w:val="20"/>
-          <w:szCs w:val="20"/>
-          <w14:ligatures w14:val="none"/>
-        </w:rPr>
-        <w:tab/>
-      </w:r>
-      <w:r>
-        <w:rPr>
-          <w:rFonts w:ascii="Calibri" w:eastAsia="Calibri" w:hAnsi="Calibri" w:cs="Helvetica"/>
-          <w:b/>
-          <w:bCs/>
-          <w:kern w:val="0"/>
-          <w:sz w:val="20"/>
-          <w:szCs w:val="20"/>
-          <w14:ligatures w14:val="none"/>
-        </w:rPr>
-        <w:tab/>
-      </w:r>
-      <w:r>
-        <w:rPr>
-          <w:rFonts w:ascii="Calibri" w:eastAsia="Calibri" w:hAnsi="Calibri" w:cs="Helvetica"/>
-          <w:b/>
-          <w:bCs/>
-          <w:kern w:val="0"/>
-          <w:sz w:val="20"/>
-          <w:szCs w:val="20"/>
-          <w14:ligatures w14:val="none"/>
-        </w:rPr>
-        <w:tab/>
-      </w:r>
-      <w:r>
-        <w:rPr>
-          <w:rFonts w:ascii="Calibri" w:eastAsia="Calibri" w:hAnsi="Calibri" w:cs="Helvetica"/>
-          <w:b/>
-          <w:bCs/>
-          <w:kern w:val="0"/>
-          <w:sz w:val="20"/>
-          <w:szCs w:val="20"/>
-          <w14:ligatures w14:val="none"/>
-        </w:rPr>
-        <w:tab/>
-      </w:r>
-      <w:r>
-        <w:rPr>
-          <w:rFonts w:ascii="Calibri" w:eastAsia="Calibri" w:hAnsi="Calibri" w:cs="Helvetica"/>
-          <w:b/>
-          <w:bCs/>
-          <w:kern w:val="0"/>
-          <w:sz w:val="20"/>
-          <w:szCs w:val="20"/>
-          <w14:ligatures w14:val="none"/>
-        </w:rPr>
-        <w:tab/>
-        <w:t xml:space="preserve">       </w:t>
-      </w:r>
-      <w:r>
-        <w:rPr>
-          <w:rFonts w:ascii="Calibri" w:eastAsia="Calibri" w:hAnsi="Calibri" w:cs="Helvetica"/>
-          <w:b/>
-          <w:bCs/>
-          <w:kern w:val="0"/>
-          <w:sz w:val="20"/>
-          <w:szCs w:val="20"/>
-          <w14:ligatures w14:val="none"/>
-        </w:rPr>
-        <w:t xml:space="preserve">May 2024 </w:t>
-      </w:r>
-      <w:r>
-        <w:rPr>
-          <w:rFonts w:ascii="Calibri" w:eastAsia="Calibri" w:hAnsi="Calibri" w:cs="Helvetica"/>
-          <w:b/>
-          <w:bCs/>
-          <w:kern w:val="0"/>
-          <w:sz w:val="20"/>
-          <w:szCs w:val="20"/>
-          <w14:ligatures w14:val="none"/>
-        </w:rPr>
-        <w:t>–</w:t>
-      </w:r>
-      <w:r>
-        <w:rPr>
-          <w:rFonts w:ascii="Calibri" w:eastAsia="Calibri" w:hAnsi="Calibri" w:cs="Helvetica"/>
-          <w:b/>
-          <w:bCs/>
-          <w:kern w:val="0"/>
-          <w:sz w:val="20"/>
-          <w:szCs w:val="20"/>
-          <w14:ligatures w14:val="none"/>
-        </w:rPr>
-        <w:t xml:space="preserve"> </w:t>
-      </w:r>
-      <w:r>
-        <w:rPr>
-          <w:rFonts w:ascii="Calibri" w:eastAsia="Calibri" w:hAnsi="Calibri" w:cs="Helvetica"/>
-          <w:b/>
-          <w:bCs/>
-          <w:kern w:val="0"/>
-          <w:sz w:val="20"/>
-          <w:szCs w:val="20"/>
-          <w14:ligatures w14:val="none"/>
-        </w:rPr>
-        <w:t>June 2024</w:t>
-      </w:r>
-      <w:r>
-        <w:rPr>
-          <w:rFonts w:ascii="Calibri" w:eastAsia="Calibri" w:hAnsi="Calibri" w:cs="Helvetica-Bold"/>
-          <w:b/>
-          <w:bCs/>
-          <w:kern w:val="0"/>
-          <w:sz w:val="20"/>
-          <w:szCs w:val="20"/>
-          <w14:ligatures w14:val="none"/>
-        </w:rPr>
-        <w:tab/>
+        <w:t>December 2024</w:t>
       </w:r>
     </w:p>
     <w:p>
@@ -2025,7 +2096,7 @@
           <w:sz w:val="20"/>
           <w:szCs w:val="20"/>
         </w:rPr>
-        <w:t>Trai</w:t>
+        <w:t>Fine-tun</w:t>
       </w:r>
       <w:r>
         <w:rPr>
@@ -2034,7 +2105,7 @@
           <w:sz w:val="20"/>
           <w:szCs w:val="20"/>
         </w:rPr>
-        <w:t>ned</w:t>
+        <w:t>ed</w:t>
       </w:r>
       <w:r>
         <w:rPr>
@@ -2043,7 +2114,7 @@
           <w:sz w:val="20"/>
           <w:szCs w:val="20"/>
         </w:rPr>
-        <w:t xml:space="preserve"> a Naive Bayes classifier to predict final race positions with 70% accuracy in Gran Turismo 7</w:t>
+        <w:t xml:space="preserve"> Google's BERT model to detect language bias and jargon</w:t>
       </w:r>
       <w:r>
         <w:rPr>
@@ -2052,7 +2123,7 @@
           <w:sz w:val="20"/>
           <w:szCs w:val="20"/>
         </w:rPr>
-        <w:t xml:space="preserve"> offline races</w:t>
+        <w:t xml:space="preserve"> terms</w:t>
       </w:r>
       <w:r>
         <w:rPr>
@@ -2061,7 +2132,25 @@
           <w:sz w:val="20"/>
           <w:szCs w:val="20"/>
         </w:rPr>
-        <w:t xml:space="preserve">. </w:t>
+        <w:t xml:space="preserve"> in </w:t>
+      </w:r>
+      <w:r>
+        <w:rPr>
+          <w:rFonts w:ascii="Calibri" w:hAnsi="Calibri" w:cs="Calibri"/>
+          <w:position w:val="2"/>
+          <w:sz w:val="20"/>
+          <w:szCs w:val="20"/>
+        </w:rPr>
+        <w:t xml:space="preserve">museum </w:t>
+      </w:r>
+      <w:r>
+        <w:rPr>
+          <w:rFonts w:ascii="Calibri" w:hAnsi="Calibri" w:cs="Calibri"/>
+          <w:position w:val="2"/>
+          <w:sz w:val="20"/>
+          <w:szCs w:val="20"/>
+        </w:rPr>
+        <w:t xml:space="preserve">artifact descriptions with 83% accuracy. </w:t>
       </w:r>
     </w:p>
     <w:p>
@@ -2085,7 +2174,7 @@
           <w:sz w:val="20"/>
           <w:szCs w:val="20"/>
         </w:rPr>
-        <w:t>Design</w:t>
+        <w:t>Creat</w:t>
       </w:r>
       <w:r>
         <w:rPr>
@@ -2103,194 +2192,34 @@
           <w:sz w:val="20"/>
           <w:szCs w:val="20"/>
         </w:rPr>
-        <w:t xml:space="preserve"> a data pipeline to stream live game data from the console to the iOS app every millisecond for making predictions.  </w:t>
-      </w:r>
-    </w:p>
-    <w:p>
-      <w:pPr>
-        <w:spacing w:after="0" w:line="240" w:lineRule="auto"/>
+        <w:t xml:space="preserve"> a custom ChatGPT chatbot to help the staff replace </w:t>
+      </w:r>
+      <w:r>
         <w:rPr>
           <w:rFonts w:ascii="Calibri" w:hAnsi="Calibri" w:cs="Calibri"/>
           <w:position w:val="2"/>
-          <w:sz w:val="12"/>
-          <w:szCs w:val="12"/>
-        </w:rPr>
-      </w:pPr>
-    </w:p>
-    <w:p>
-      <w:pPr>
-        <w:keepNext/>
-        <w:spacing w:after="0" w:line="240" w:lineRule="auto"/>
-        <w:outlineLvl w:val="1"/>
-        <w:rPr>
-          <w:rFonts w:ascii="Calibri" w:eastAsia="Times New Roman" w:hAnsi="Calibri" w:cs="Times New Roman"/>
-          <w:b/>
-          <w:caps/>
-          <w:color w:val="000000" w:themeColor="text1"/>
-          <w:kern w:val="0"/>
-          <w:sz w:val="20"/>
-          <w:szCs w:val="20"/>
-          <w14:ligatures w14:val="none"/>
-        </w:rPr>
-      </w:pPr>
-      <w:r>
-        <w:rPr>
-          <w:rFonts w:ascii="Calibri" w:eastAsia="Times New Roman" w:hAnsi="Calibri" w:cs="Times New Roman"/>
-          <w:b/>
-          <w:caps/>
-          <w:color w:val="000000" w:themeColor="text1"/>
-          <w:kern w:val="0"/>
-          <w:sz w:val="20"/>
-          <w:szCs w:val="20"/>
-          <w14:ligatures w14:val="none"/>
-        </w:rPr>
-        <w:t>EXPERIENCE:</w:t>
-      </w:r>
-    </w:p>
-    <w:p>
-      <w:pPr>
-        <w:spacing w:after="0" w:line="240" w:lineRule="auto"/>
-        <w:rPr>
-          <w:rFonts w:ascii="Calibri" w:eastAsia="Calibri" w:hAnsi="Calibri" w:cs="Times New Roman"/>
-          <w:b/>
-          <w:kern w:val="0"/>
-          <w:sz w:val="20"/>
-          <w:szCs w:val="22"/>
-          <w14:ligatures w14:val="none"/>
-        </w:rPr>
-      </w:pPr>
-      <w:r>
-        <w:rPr>
-          <w:rFonts w:ascii="Calibri" w:eastAsia="Calibri" w:hAnsi="Calibri" w:cs="Times New Roman"/>
-          <w:b/>
-          <w:kern w:val="0"/>
-          <w:sz w:val="20"/>
-          <w:szCs w:val="22"/>
-          <w14:ligatures w14:val="none"/>
-        </w:rPr>
-        <w:t>NSF REU at Emory University</w:t>
-      </w:r>
-      <w:r>
-        <w:rPr>
-          <w:rFonts w:ascii="Calibri" w:eastAsia="Calibri" w:hAnsi="Calibri" w:cs="Times New Roman"/>
-          <w:b/>
-          <w:kern w:val="0"/>
-          <w:sz w:val="20"/>
-          <w:szCs w:val="22"/>
-          <w14:ligatures w14:val="none"/>
-        </w:rPr>
-        <w:t>, Atlanta, GA</w:t>
-      </w:r>
-      <w:r>
-        <w:rPr>
-          <w:rFonts w:ascii="Calibri" w:eastAsia="Calibri" w:hAnsi="Calibri" w:cs="Times New Roman"/>
-          <w:b/>
-          <w:kern w:val="0"/>
-          <w:sz w:val="20"/>
-          <w:szCs w:val="22"/>
-          <w14:ligatures w14:val="none"/>
-        </w:rPr>
-        <w:tab/>
-      </w:r>
-      <w:r>
-        <w:rPr>
-          <w:rFonts w:ascii="Calibri" w:eastAsia="Calibri" w:hAnsi="Calibri" w:cs="Times New Roman"/>
-          <w:b/>
-          <w:kern w:val="0"/>
-          <w:sz w:val="20"/>
-          <w:szCs w:val="22"/>
-          <w14:ligatures w14:val="none"/>
-        </w:rPr>
-        <w:tab/>
-        <w:t>Technical Research Intern</w:t>
-      </w:r>
-      <w:r>
-        <w:rPr>
-          <w:rFonts w:ascii="Calibri" w:eastAsia="Calibri" w:hAnsi="Calibri" w:cs="Times New Roman"/>
-          <w:b/>
-          <w:kern w:val="0"/>
-          <w:sz w:val="20"/>
-          <w:szCs w:val="22"/>
-          <w14:ligatures w14:val="none"/>
-        </w:rPr>
-        <w:tab/>
-      </w:r>
-      <w:r>
-        <w:rPr>
-          <w:rFonts w:ascii="Calibri" w:eastAsia="Calibri" w:hAnsi="Calibri" w:cs="Times New Roman"/>
-          <w:b/>
-          <w:kern w:val="0"/>
-          <w:sz w:val="20"/>
-          <w:szCs w:val="22"/>
-          <w14:ligatures w14:val="none"/>
-        </w:rPr>
-        <w:tab/>
-      </w:r>
-      <w:r>
-        <w:rPr>
-          <w:rFonts w:ascii="Calibri" w:eastAsia="Calibri" w:hAnsi="Calibri" w:cs="Times New Roman"/>
-          <w:b/>
-          <w:kern w:val="0"/>
-          <w:sz w:val="20"/>
-          <w:szCs w:val="22"/>
-          <w14:ligatures w14:val="none"/>
-        </w:rPr>
-        <w:tab/>
-      </w:r>
-      <w:r>
-        <w:rPr>
-          <w:rFonts w:ascii="Calibri" w:eastAsia="Calibri" w:hAnsi="Calibri" w:cs="Times New Roman"/>
-          <w:b/>
-          <w:kern w:val="0"/>
-          <w:sz w:val="20"/>
-          <w:szCs w:val="22"/>
-          <w14:ligatures w14:val="none"/>
-        </w:rPr>
-        <w:t xml:space="preserve">            </w:t>
-      </w:r>
-      <w:r>
-        <w:rPr>
-          <w:rFonts w:ascii="Calibri" w:eastAsia="Calibri" w:hAnsi="Calibri" w:cs="Times New Roman"/>
-          <w:b/>
-          <w:kern w:val="0"/>
-          <w:sz w:val="20"/>
-          <w:szCs w:val="22"/>
-          <w14:ligatures w14:val="none"/>
-        </w:rPr>
-        <w:t xml:space="preserve">June 2024 </w:t>
-      </w:r>
-      <w:r>
-        <w:rPr>
-          <w:rFonts w:ascii="Calibri" w:eastAsia="Calibri" w:hAnsi="Calibri" w:cs="Times New Roman"/>
-          <w:b/>
-          <w:kern w:val="0"/>
-          <w:sz w:val="20"/>
-          <w:szCs w:val="22"/>
-          <w14:ligatures w14:val="none"/>
-        </w:rPr>
-        <w:t>–</w:t>
-      </w:r>
-      <w:r>
-        <w:rPr>
-          <w:rFonts w:ascii="Calibri" w:eastAsia="Calibri" w:hAnsi="Calibri" w:cs="Times New Roman"/>
-          <w:b/>
-          <w:kern w:val="0"/>
-          <w:sz w:val="20"/>
-          <w:szCs w:val="22"/>
-          <w14:ligatures w14:val="none"/>
-        </w:rPr>
-        <w:t xml:space="preserve"> </w:t>
-      </w:r>
-      <w:r>
-        <w:rPr>
-          <w:rFonts w:ascii="Calibri" w:eastAsia="Calibri" w:hAnsi="Calibri" w:cs="Times New Roman"/>
-          <w:b/>
-          <w:kern w:val="0"/>
-          <w:sz w:val="20"/>
-          <w:szCs w:val="22"/>
-          <w14:ligatures w14:val="none"/>
-        </w:rPr>
-        <w:t>December 2024</w:t>
+          <w:sz w:val="20"/>
+          <w:szCs w:val="20"/>
+        </w:rPr>
+        <w:t xml:space="preserve">detected </w:t>
+      </w:r>
+      <w:r>
+        <w:rPr>
+          <w:rFonts w:ascii="Calibri" w:hAnsi="Calibri" w:cs="Calibri"/>
+          <w:position w:val="2"/>
+          <w:sz w:val="20"/>
+          <w:szCs w:val="20"/>
+        </w:rPr>
+        <w:t>biases with inclusive language before</w:t>
+      </w:r>
+      <w:r>
+        <w:rPr>
+          <w:rFonts w:ascii="Calibri" w:hAnsi="Calibri" w:cs="Calibri"/>
+          <w:position w:val="2"/>
+          <w:sz w:val="20"/>
+          <w:szCs w:val="20"/>
+        </w:rPr>
+        <w:t xml:space="preserve"> publication.</w:t>
       </w:r>
     </w:p>
     <w:p>
@@ -2332,7 +2261,7 @@
           <w:sz w:val="20"/>
           <w:szCs w:val="20"/>
         </w:rPr>
-        <w:t xml:space="preserve"> a</w:t>
+        <w:t xml:space="preserve"> a full-stack web application using React</w:t>
       </w:r>
       <w:r>
         <w:rPr>
@@ -2341,7 +2270,7 @@
           <w:sz w:val="20"/>
           <w:szCs w:val="20"/>
         </w:rPr>
-        <w:t xml:space="preserve">n automated </w:t>
+        <w:t xml:space="preserve">.js, JavaScript, and CSS </w:t>
       </w:r>
       <w:r>
         <w:rPr>
@@ -2350,7 +2279,7 @@
           <w:sz w:val="20"/>
           <w:szCs w:val="20"/>
         </w:rPr>
-        <w:t xml:space="preserve">literature survey generator, utilizing graph data of 690,000+ papers and 10,000+ </w:t>
+        <w:t xml:space="preserve">to showcase </w:t>
       </w:r>
       <w:r>
         <w:rPr>
@@ -2359,7 +2288,7 @@
           <w:sz w:val="20"/>
           <w:szCs w:val="20"/>
         </w:rPr>
-        <w:t>surveys</w:t>
+        <w:t>the</w:t>
       </w:r>
       <w:r>
         <w:rPr>
@@ -2368,7 +2297,188 @@
           <w:sz w:val="20"/>
           <w:szCs w:val="20"/>
         </w:rPr>
-        <w:t xml:space="preserve">. </w:t>
+        <w:t xml:space="preserve"> </w:t>
+      </w:r>
+      <w:r>
+        <w:rPr>
+          <w:rFonts w:ascii="Calibri" w:hAnsi="Calibri" w:cs="Calibri"/>
+          <w:position w:val="2"/>
+          <w:sz w:val="20"/>
+          <w:szCs w:val="20"/>
+        </w:rPr>
+        <w:t>model pipeline</w:t>
+      </w:r>
+      <w:r>
+        <w:rPr>
+          <w:rFonts w:ascii="Calibri" w:hAnsi="Calibri" w:cs="Calibri"/>
+          <w:position w:val="2"/>
+          <w:sz w:val="20"/>
+          <w:szCs w:val="20"/>
+        </w:rPr>
+        <w:t xml:space="preserve"> and </w:t>
+      </w:r>
+      <w:r>
+        <w:rPr>
+          <w:rFonts w:ascii="Calibri" w:hAnsi="Calibri" w:cs="Calibri"/>
+          <w:position w:val="2"/>
+          <w:sz w:val="20"/>
+          <w:szCs w:val="20"/>
+        </w:rPr>
+        <w:t xml:space="preserve">research </w:t>
+      </w:r>
+      <w:r>
+        <w:rPr>
+          <w:rFonts w:ascii="Calibri" w:hAnsi="Calibri" w:cs="Calibri"/>
+          <w:position w:val="2"/>
+          <w:sz w:val="20"/>
+          <w:szCs w:val="20"/>
+        </w:rPr>
+        <w:t xml:space="preserve">findings. </w:t>
+      </w:r>
+    </w:p>
+    <w:p>
+      <w:pPr>
+        <w:spacing w:after="0" w:line="240" w:lineRule="auto"/>
+        <w:rPr>
+          <w:rFonts w:ascii="Calibri" w:hAnsi="Calibri" w:cs="Calibri"/>
+          <w:position w:val="2"/>
+          <w:sz w:val="12"/>
+          <w:szCs w:val="12"/>
+        </w:rPr>
+      </w:pPr>
+    </w:p>
+    <w:p>
+      <w:pPr>
+        <w:keepNext/>
+        <w:spacing w:after="0" w:line="240" w:lineRule="auto"/>
+        <w:outlineLvl w:val="1"/>
+        <w:rPr>
+          <w:rFonts w:ascii="Calibri" w:eastAsia="Times New Roman" w:hAnsi="Calibri" w:cs="Times New Roman"/>
+          <w:b/>
+          <w:caps/>
+          <w:color w:val="000000" w:themeColor="text1"/>
+          <w:kern w:val="0"/>
+          <w:sz w:val="20"/>
+          <w:szCs w:val="20"/>
+          <w14:ligatures w14:val="none"/>
+        </w:rPr>
+      </w:pPr>
+      <w:r>
+        <w:rPr>
+          <w:rFonts w:ascii="Calibri" w:eastAsia="Times New Roman" w:hAnsi="Calibri" w:cs="Times New Roman"/>
+          <w:b/>
+          <w:caps/>
+          <w:color w:val="000000" w:themeColor="text1"/>
+          <w:kern w:val="0"/>
+          <w:sz w:val="20"/>
+          <w:szCs w:val="20"/>
+          <w14:ligatures w14:val="none"/>
+        </w:rPr>
+        <w:t>EXPERIENCE:</w:t>
+      </w:r>
+    </w:p>
+    <w:p>
+      <w:pPr>
+        <w:spacing w:after="0" w:line="240" w:lineRule="auto"/>
+        <w:rPr>
+          <w:rFonts w:ascii="Calibri" w:eastAsia="Calibri" w:hAnsi="Calibri" w:cs="Times New Roman"/>
+          <w:bCs/>
+          <w:kern w:val="0"/>
+          <w:sz w:val="20"/>
+          <w:szCs w:val="22"/>
+          <w14:ligatures w14:val="none"/>
+        </w:rPr>
+      </w:pPr>
+      <w:r>
+        <w:rPr>
+          <w:rFonts w:ascii="Calibri" w:eastAsia="Calibri" w:hAnsi="Calibri" w:cs="Times New Roman"/>
+          <w:b/>
+          <w:kern w:val="0"/>
+          <w:sz w:val="20"/>
+          <w:szCs w:val="22"/>
+          <w14:ligatures w14:val="none"/>
+        </w:rPr>
+        <w:t>Horizon Blue Cross Blue Shield of New Jersey</w:t>
+      </w:r>
+      <w:r>
+        <w:rPr>
+          <w:rFonts w:ascii="Calibri" w:eastAsia="Calibri" w:hAnsi="Calibri" w:cs="Times New Roman"/>
+          <w:b/>
+          <w:kern w:val="0"/>
+          <w:sz w:val="20"/>
+          <w:szCs w:val="22"/>
+          <w14:ligatures w14:val="none"/>
+        </w:rPr>
+        <w:tab/>
+        <w:t>Technology Strategy Intern</w:t>
+      </w:r>
+      <w:r>
+        <w:rPr>
+          <w:rFonts w:ascii="Calibri" w:eastAsia="Calibri" w:hAnsi="Calibri" w:cs="Times New Roman"/>
+          <w:b/>
+          <w:kern w:val="0"/>
+          <w:sz w:val="20"/>
+          <w:szCs w:val="22"/>
+          <w14:ligatures w14:val="none"/>
+        </w:rPr>
+        <w:tab/>
+      </w:r>
+      <w:r>
+        <w:rPr>
+          <w:rFonts w:ascii="Calibri" w:eastAsia="Calibri" w:hAnsi="Calibri" w:cs="Times New Roman"/>
+          <w:b/>
+          <w:kern w:val="0"/>
+          <w:sz w:val="20"/>
+          <w:szCs w:val="22"/>
+          <w14:ligatures w14:val="none"/>
+        </w:rPr>
+        <w:tab/>
+      </w:r>
+      <w:proofErr w:type="gramStart"/>
+      <w:r>
+        <w:rPr>
+          <w:rFonts w:ascii="Calibri" w:eastAsia="Calibri" w:hAnsi="Calibri" w:cs="Times New Roman"/>
+          <w:b/>
+          <w:kern w:val="0"/>
+          <w:sz w:val="20"/>
+          <w:szCs w:val="22"/>
+          <w14:ligatures w14:val="none"/>
+        </w:rPr>
+        <w:tab/>
+      </w:r>
+      <w:r>
+        <w:rPr>
+          <w:rFonts w:ascii="Calibri" w:eastAsia="Calibri" w:hAnsi="Calibri" w:cs="Times New Roman"/>
+          <w:b/>
+          <w:kern w:val="0"/>
+          <w:sz w:val="20"/>
+          <w:szCs w:val="22"/>
+          <w14:ligatures w14:val="none"/>
+        </w:rPr>
+        <w:t xml:space="preserve">  </w:t>
+      </w:r>
+      <w:r>
+        <w:rPr>
+          <w:rFonts w:ascii="Calibri" w:eastAsia="Calibri" w:hAnsi="Calibri" w:cs="Times New Roman"/>
+          <w:b/>
+          <w:kern w:val="0"/>
+          <w:sz w:val="20"/>
+          <w:szCs w:val="22"/>
+          <w14:ligatures w14:val="none"/>
+        </w:rPr>
+        <w:t>June</w:t>
+      </w:r>
+      <w:proofErr w:type="gramEnd"/>
+      <w:r>
+        <w:rPr>
+          <w:rFonts w:ascii="Calibri" w:eastAsia="Calibri" w:hAnsi="Calibri" w:cs="Times New Roman"/>
+          <w:b/>
+          <w:kern w:val="0"/>
+          <w:sz w:val="20"/>
+          <w:szCs w:val="22"/>
+          <w14:ligatures w14:val="none"/>
+        </w:rPr>
+        <w:t xml:space="preserve"> 2025 – August 2025</w:t>
       </w:r>
     </w:p>
     <w:p>
@@ -2392,43 +2502,7 @@
           <w:sz w:val="20"/>
           <w:szCs w:val="20"/>
         </w:rPr>
-        <w:t>Implement</w:t>
-      </w:r>
-      <w:r>
-        <w:rPr>
-          <w:rFonts w:ascii="Calibri" w:hAnsi="Calibri" w:cs="Calibri"/>
-          <w:position w:val="2"/>
-          <w:sz w:val="20"/>
-          <w:szCs w:val="20"/>
-        </w:rPr>
-        <w:t>ed</w:t>
-      </w:r>
-      <w:r>
-        <w:rPr>
-          <w:rFonts w:ascii="Calibri" w:hAnsi="Calibri" w:cs="Calibri"/>
-          <w:position w:val="2"/>
-          <w:sz w:val="20"/>
-          <w:szCs w:val="20"/>
-        </w:rPr>
-        <w:t xml:space="preserve"> a RAG-based querying system to extract relevant data from papers</w:t>
-      </w:r>
-      <w:r>
-        <w:rPr>
-          <w:rFonts w:ascii="Calibri" w:hAnsi="Calibri" w:cs="Calibri"/>
-          <w:position w:val="2"/>
-          <w:sz w:val="20"/>
-          <w:szCs w:val="20"/>
-        </w:rPr>
-        <w:t xml:space="preserve"> to aid the model in</w:t>
-      </w:r>
-      <w:r>
-        <w:rPr>
-          <w:rFonts w:ascii="Calibri" w:hAnsi="Calibri" w:cs="Calibri"/>
-          <w:position w:val="2"/>
-          <w:sz w:val="20"/>
-          <w:szCs w:val="20"/>
-        </w:rPr>
-        <w:t xml:space="preserve"> survey generation. </w:t>
+        <w:t>Building FHIR-compliant APIs to decrease prior authorization response time by 83% for 3M+ members.</w:t>
       </w:r>
     </w:p>
     <w:p>
@@ -2452,7 +2526,7 @@
           <w:sz w:val="20"/>
           <w:szCs w:val="20"/>
         </w:rPr>
-        <w:t>Adapt</w:t>
+        <w:t>Implementing Python scripts to automate data extraction of 1,000+ project records, saving</w:t>
       </w:r>
       <w:r>
         <w:rPr>
@@ -2461,16 +2535,16 @@
           <w:sz w:val="20"/>
           <w:szCs w:val="20"/>
         </w:rPr>
-        <w:t>ed</w:t>
-      </w:r>
-      <w:r>
-        <w:rPr>
-          <w:rFonts w:ascii="Calibri" w:hAnsi="Calibri" w:cs="Calibri"/>
+        <w:t xml:space="preserve"> </w:t>
+      </w:r>
+      <w:r>
+        <w:rPr>
+          <w:rFonts w:ascii="Cambria Math" w:hAnsi="Cambria Math" w:cs="Cambria Math"/>
           <w:position w:val="2"/>
           <w:sz w:val="20"/>
           <w:szCs w:val="20"/>
         </w:rPr>
-        <w:t xml:space="preserve"> recently published models and research</w:t>
+        <w:t>∼</w:t>
       </w:r>
       <w:r>
         <w:rPr>
@@ -2479,180 +2553,7 @@
           <w:sz w:val="20"/>
           <w:szCs w:val="20"/>
         </w:rPr>
-        <w:t>ed</w:t>
-      </w:r>
-      <w:r>
-        <w:rPr>
-          <w:rFonts w:ascii="Calibri" w:hAnsi="Calibri" w:cs="Calibri"/>
-          <w:position w:val="2"/>
-          <w:sz w:val="20"/>
-          <w:szCs w:val="20"/>
-        </w:rPr>
-        <w:t xml:space="preserve"> </w:t>
-      </w:r>
-      <w:r>
-        <w:rPr>
-          <w:rFonts w:ascii="Calibri" w:hAnsi="Calibri" w:cs="Calibri"/>
-          <w:position w:val="2"/>
-          <w:sz w:val="20"/>
-          <w:szCs w:val="20"/>
-        </w:rPr>
-        <w:t xml:space="preserve">evaluation </w:t>
-      </w:r>
-      <w:r>
-        <w:rPr>
-          <w:rFonts w:ascii="Calibri" w:hAnsi="Calibri" w:cs="Calibri"/>
-          <w:position w:val="2"/>
-          <w:sz w:val="20"/>
-          <w:szCs w:val="20"/>
-        </w:rPr>
-        <w:t>metrics to compare and quantify the model's performance.</w:t>
-      </w:r>
-    </w:p>
-    <w:p>
-      <w:pPr>
-        <w:spacing w:after="0" w:line="240" w:lineRule="auto"/>
-        <w:rPr>
-          <w:rFonts w:ascii="Calibri" w:hAnsi="Calibri" w:cs="Calibri"/>
-          <w:position w:val="2"/>
-          <w:sz w:val="12"/>
-          <w:szCs w:val="12"/>
-        </w:rPr>
-      </w:pPr>
-    </w:p>
-    <w:p>
-      <w:pPr>
-        <w:spacing w:after="0" w:line="240" w:lineRule="auto"/>
-        <w:rPr>
-          <w:rFonts w:ascii="Calibri" w:eastAsia="Calibri" w:hAnsi="Calibri" w:cs="Times New Roman"/>
-          <w:b/>
-          <w:kern w:val="0"/>
-          <w:sz w:val="20"/>
-          <w:szCs w:val="22"/>
-          <w14:ligatures w14:val="none"/>
-        </w:rPr>
-      </w:pPr>
-      <w:r>
-        <w:rPr>
-          <w:rFonts w:ascii="Calibri" w:eastAsia="Calibri" w:hAnsi="Calibri" w:cs="Times New Roman"/>
-          <w:b/>
-          <w:kern w:val="0"/>
-          <w:sz w:val="20"/>
-          <w:szCs w:val="22"/>
-          <w14:ligatures w14:val="none"/>
-        </w:rPr>
-        <w:t>USA Boccia, Remote</w:t>
-      </w:r>
-      <w:r>
-        <w:rPr>
-          <w:rFonts w:ascii="Calibri" w:eastAsia="Calibri" w:hAnsi="Calibri" w:cs="Times New Roman"/>
-          <w:b/>
-          <w:kern w:val="0"/>
-          <w:sz w:val="20"/>
-          <w:szCs w:val="22"/>
-          <w14:ligatures w14:val="none"/>
-        </w:rPr>
-        <w:tab/>
-      </w:r>
-      <w:r>
-        <w:rPr>
-          <w:rFonts w:ascii="Calibri" w:eastAsia="Calibri" w:hAnsi="Calibri" w:cs="Times New Roman"/>
-          <w:b/>
-          <w:kern w:val="0"/>
-          <w:sz w:val="20"/>
-          <w:szCs w:val="22"/>
-          <w14:ligatures w14:val="none"/>
-        </w:rPr>
-        <w:tab/>
-      </w:r>
-      <w:r>
-        <w:rPr>
-          <w:rFonts w:ascii="Calibri" w:eastAsia="Calibri" w:hAnsi="Calibri" w:cs="Times New Roman"/>
-          <w:b/>
-          <w:kern w:val="0"/>
-          <w:sz w:val="20"/>
-          <w:szCs w:val="22"/>
-          <w14:ligatures w14:val="none"/>
-        </w:rPr>
-        <w:tab/>
-      </w:r>
-      <w:r>
-        <w:rPr>
-          <w:rFonts w:ascii="Calibri" w:eastAsia="Calibri" w:hAnsi="Calibri" w:cs="Times New Roman"/>
-          <w:b/>
-          <w:kern w:val="0"/>
-          <w:sz w:val="20"/>
-          <w:szCs w:val="22"/>
-          <w14:ligatures w14:val="none"/>
-        </w:rPr>
-        <w:tab/>
-      </w:r>
-      <w:r>
-        <w:rPr>
-          <w:rFonts w:ascii="Calibri" w:eastAsia="Calibri" w:hAnsi="Calibri" w:cs="Times New Roman"/>
-          <w:b/>
-          <w:kern w:val="0"/>
-          <w:sz w:val="20"/>
-          <w:szCs w:val="22"/>
-          <w14:ligatures w14:val="none"/>
-        </w:rPr>
-        <w:t xml:space="preserve">App Development Intern </w:t>
-      </w:r>
-      <w:r>
-        <w:rPr>
-          <w:rFonts w:ascii="Calibri" w:eastAsia="Calibri" w:hAnsi="Calibri" w:cs="Times New Roman"/>
-          <w:b/>
-          <w:kern w:val="0"/>
-          <w:sz w:val="20"/>
-          <w:szCs w:val="22"/>
-          <w14:ligatures w14:val="none"/>
-        </w:rPr>
-        <w:tab/>
-      </w:r>
-      <w:r>
-        <w:rPr>
-          <w:rFonts w:ascii="Calibri" w:eastAsia="Calibri" w:hAnsi="Calibri" w:cs="Times New Roman"/>
-          <w:b/>
-          <w:kern w:val="0"/>
-          <w:sz w:val="20"/>
-          <w:szCs w:val="22"/>
-          <w14:ligatures w14:val="none"/>
-        </w:rPr>
-        <w:tab/>
-      </w:r>
-      <w:r>
-        <w:rPr>
-          <w:rFonts w:ascii="Calibri" w:eastAsia="Calibri" w:hAnsi="Calibri" w:cs="Times New Roman"/>
-          <w:b/>
-          <w:kern w:val="0"/>
-          <w:sz w:val="20"/>
-          <w:szCs w:val="22"/>
-          <w14:ligatures w14:val="none"/>
-        </w:rPr>
-        <w:tab/>
-      </w:r>
-      <w:r>
-        <w:rPr>
-          <w:rFonts w:ascii="Calibri" w:eastAsia="Calibri" w:hAnsi="Calibri" w:cs="Times New Roman"/>
-          <w:b/>
-          <w:kern w:val="0"/>
-          <w:sz w:val="20"/>
-          <w:szCs w:val="22"/>
-          <w14:ligatures w14:val="none"/>
-        </w:rPr>
-        <w:tab/>
-        <w:t xml:space="preserve"> </w:t>
-      </w:r>
-      <w:r>
-        <w:rPr>
-          <w:rFonts w:ascii="Calibri" w:eastAsia="Calibri" w:hAnsi="Calibri" w:cs="Times New Roman"/>
-          <w:b/>
-          <w:kern w:val="0"/>
-          <w:sz w:val="20"/>
-          <w:szCs w:val="22"/>
-          <w14:ligatures w14:val="none"/>
-        </w:rPr>
-        <w:t>January 2024 – May 2024</w:t>
+        <w:t>$30K annually.</w:t>
       </w:r>
     </w:p>
     <w:p>
@@ -2676,25 +2577,164 @@
           <w:sz w:val="20"/>
           <w:szCs w:val="20"/>
         </w:rPr>
-        <w:t xml:space="preserve">Built an internationally compliant game-keeping iOS app to </w:t>
-      </w:r>
-      <w:r>
+        <w:t>Designing an AI Agent framework to make 100K+ datasets and pipelines explainable and accessible to employees.</w:t>
+      </w:r>
+    </w:p>
+    <w:p>
+      <w:pPr>
+        <w:spacing w:after="0" w:line="240" w:lineRule="auto"/>
         <w:rPr>
           <w:rFonts w:ascii="Calibri" w:hAnsi="Calibri" w:cs="Calibri"/>
           <w:position w:val="2"/>
-          <w:sz w:val="20"/>
-          <w:szCs w:val="20"/>
-        </w:rPr>
-        <w:t>ease match tracking in</w:t>
-      </w:r>
-      <w:r>
-        <w:rPr>
-          <w:rFonts w:ascii="Calibri" w:hAnsi="Calibri" w:cs="Calibri"/>
-          <w:position w:val="2"/>
-          <w:sz w:val="20"/>
-          <w:szCs w:val="20"/>
-        </w:rPr>
-        <w:t xml:space="preserve"> 500+ annual Boccia games using Swift. </w:t>
+          <w:sz w:val="12"/>
+          <w:szCs w:val="12"/>
+        </w:rPr>
+      </w:pPr>
+    </w:p>
+    <w:p>
+      <w:pPr>
+        <w:spacing w:after="0" w:line="240" w:lineRule="auto"/>
+        <w:rPr>
+          <w:rFonts w:ascii="Calibri" w:eastAsia="Calibri" w:hAnsi="Calibri" w:cs="Times New Roman"/>
+          <w:b/>
+          <w:kern w:val="0"/>
+          <w:sz w:val="20"/>
+          <w:szCs w:val="22"/>
+          <w14:ligatures w14:val="none"/>
+        </w:rPr>
+      </w:pPr>
+      <w:r>
+        <w:rPr>
+          <w:rFonts w:ascii="Calibri" w:eastAsia="Calibri" w:hAnsi="Calibri" w:cs="Times New Roman"/>
+          <w:b/>
+          <w:kern w:val="0"/>
+          <w:sz w:val="20"/>
+          <w:szCs w:val="22"/>
+          <w14:ligatures w14:val="none"/>
+        </w:rPr>
+        <w:t>NSF REU at Emory University</w:t>
+      </w:r>
+      <w:r>
+        <w:rPr>
+          <w:rFonts w:ascii="Calibri" w:eastAsia="Calibri" w:hAnsi="Calibri" w:cs="Times New Roman"/>
+          <w:b/>
+          <w:kern w:val="0"/>
+          <w:sz w:val="20"/>
+          <w:szCs w:val="22"/>
+          <w14:ligatures w14:val="none"/>
+        </w:rPr>
+        <w:t>, Atlanta, GA</w:t>
+      </w:r>
+      <w:r>
+        <w:rPr>
+          <w:rFonts w:ascii="Calibri" w:eastAsia="Calibri" w:hAnsi="Calibri" w:cs="Times New Roman"/>
+          <w:b/>
+          <w:kern w:val="0"/>
+          <w:sz w:val="20"/>
+          <w:szCs w:val="22"/>
+          <w14:ligatures w14:val="none"/>
+        </w:rPr>
+        <w:tab/>
+      </w:r>
+      <w:r>
+        <w:rPr>
+          <w:rFonts w:ascii="Calibri" w:eastAsia="Calibri" w:hAnsi="Calibri" w:cs="Times New Roman"/>
+          <w:b/>
+          <w:kern w:val="0"/>
+          <w:sz w:val="20"/>
+          <w:szCs w:val="22"/>
+          <w14:ligatures w14:val="none"/>
+        </w:rPr>
+        <w:tab/>
+        <w:t>Technical Research Intern</w:t>
+      </w:r>
+      <w:r>
+        <w:rPr>
+          <w:rFonts w:ascii="Calibri" w:eastAsia="Calibri" w:hAnsi="Calibri" w:cs="Times New Roman"/>
+          <w:b/>
+          <w:kern w:val="0"/>
+          <w:sz w:val="20"/>
+          <w:szCs w:val="22"/>
+          <w14:ligatures w14:val="none"/>
+        </w:rPr>
+        <w:tab/>
+      </w:r>
+      <w:r>
+        <w:rPr>
+          <w:rFonts w:ascii="Calibri" w:eastAsia="Calibri" w:hAnsi="Calibri" w:cs="Times New Roman"/>
+          <w:b/>
+          <w:kern w:val="0"/>
+          <w:sz w:val="20"/>
+          <w:szCs w:val="22"/>
+          <w14:ligatures w14:val="none"/>
+        </w:rPr>
+        <w:tab/>
+      </w:r>
+      <w:r>
+        <w:rPr>
+          <w:rFonts w:ascii="Calibri" w:eastAsia="Calibri" w:hAnsi="Calibri" w:cs="Times New Roman"/>
+          <w:b/>
+          <w:kern w:val="0"/>
+          <w:sz w:val="20"/>
+          <w:szCs w:val="22"/>
+          <w14:ligatures w14:val="none"/>
+        </w:rPr>
+        <w:tab/>
+      </w:r>
+      <w:r>
+        <w:rPr>
+          <w:rFonts w:ascii="Calibri" w:eastAsia="Calibri" w:hAnsi="Calibri" w:cs="Times New Roman"/>
+          <w:b/>
+          <w:kern w:val="0"/>
+          <w:sz w:val="20"/>
+          <w:szCs w:val="22"/>
+          <w14:ligatures w14:val="none"/>
+        </w:rPr>
+        <w:t xml:space="preserve">            </w:t>
+      </w:r>
+      <w:r>
+        <w:rPr>
+          <w:rFonts w:ascii="Calibri" w:eastAsia="Calibri" w:hAnsi="Calibri" w:cs="Times New Roman"/>
+          <w:b/>
+          <w:kern w:val="0"/>
+          <w:sz w:val="20"/>
+          <w:szCs w:val="22"/>
+          <w14:ligatures w14:val="none"/>
+        </w:rPr>
+        <w:t xml:space="preserve">June 2024 </w:t>
+      </w:r>
+      <w:r>
+        <w:rPr>
+          <w:rFonts w:ascii="Calibri" w:eastAsia="Calibri" w:hAnsi="Calibri" w:cs="Times New Roman"/>
+          <w:b/>
+          <w:kern w:val="0"/>
+          <w:sz w:val="20"/>
+          <w:szCs w:val="22"/>
+          <w14:ligatures w14:val="none"/>
+        </w:rPr>
+        <w:t>–</w:t>
+      </w:r>
+      <w:r>
+        <w:rPr>
+          <w:rFonts w:ascii="Calibri" w:eastAsia="Calibri" w:hAnsi="Calibri" w:cs="Times New Roman"/>
+          <w:b/>
+          <w:kern w:val="0"/>
+          <w:sz w:val="20"/>
+          <w:szCs w:val="22"/>
+          <w14:ligatures w14:val="none"/>
+        </w:rPr>
+        <w:t xml:space="preserve"> </w:t>
+      </w:r>
+      <w:r>
+        <w:rPr>
+          <w:rFonts w:ascii="Calibri" w:eastAsia="Calibri" w:hAnsi="Calibri" w:cs="Times New Roman"/>
+          <w:b/>
+          <w:kern w:val="0"/>
+          <w:sz w:val="20"/>
+          <w:szCs w:val="22"/>
+          <w14:ligatures w14:val="none"/>
+        </w:rPr>
+        <w:t>December 2024</w:t>
       </w:r>
     </w:p>
     <w:p>
@@ -2718,7 +2758,7 @@
           <w:sz w:val="20"/>
           <w:szCs w:val="20"/>
         </w:rPr>
-        <w:t xml:space="preserve">Constructed a back end using the Core Data framework to efficiently save and restore </w:t>
+        <w:t>Engineered a Digital Twin framework to simulate human behavior in real time, leveraging 30+ live data</w:t>
       </w:r>
       <w:r>
         <w:rPr>
@@ -2727,7 +2767,7 @@
           <w:sz w:val="20"/>
           <w:szCs w:val="20"/>
         </w:rPr>
-        <w:t xml:space="preserve">user and </w:t>
+        <w:t xml:space="preserve"> </w:t>
       </w:r>
       <w:r>
         <w:rPr>
@@ -2736,7 +2776,16 @@
           <w:sz w:val="20"/>
           <w:szCs w:val="20"/>
         </w:rPr>
-        <w:t xml:space="preserve">match history data locally. </w:t>
+        <w:t>points</w:t>
+      </w:r>
+      <w:r>
+        <w:rPr>
+          <w:rFonts w:ascii="Calibri" w:hAnsi="Calibri" w:cs="Calibri"/>
+          <w:position w:val="2"/>
+          <w:sz w:val="20"/>
+          <w:szCs w:val="20"/>
+        </w:rPr>
+        <w:t>.</w:t>
       </w:r>
     </w:p>
     <w:p>
@@ -2760,199 +2809,7 @@
           <w:sz w:val="20"/>
           <w:szCs w:val="20"/>
         </w:rPr>
-        <w:t xml:space="preserve">Designed a scoreboard UI to be cast onto external displays, </w:t>
-      </w:r>
-      <w:r>
-        <w:rPr>
-          <w:rFonts w:ascii="Calibri" w:hAnsi="Calibri" w:cs="Calibri"/>
-          <w:position w:val="2"/>
-          <w:sz w:val="20"/>
-          <w:szCs w:val="20"/>
-        </w:rPr>
-        <w:t xml:space="preserve">helping audiences of </w:t>
-      </w:r>
-      <w:r>
-        <w:rPr>
-          <w:rFonts w:ascii="Calibri" w:hAnsi="Calibri" w:cs="Calibri"/>
-          <w:position w:val="2"/>
-          <w:sz w:val="20"/>
-          <w:szCs w:val="20"/>
-        </w:rPr>
-        <w:t>7500+ viewers</w:t>
-      </w:r>
-      <w:r>
-        <w:rPr>
-          <w:rFonts w:ascii="Calibri" w:hAnsi="Calibri" w:cs="Calibri"/>
-          <w:position w:val="2"/>
-          <w:sz w:val="20"/>
-          <w:szCs w:val="20"/>
-        </w:rPr>
-        <w:t xml:space="preserve"> track </w:t>
-      </w:r>
-      <w:r>
-        <w:rPr>
-          <w:rFonts w:ascii="Calibri" w:hAnsi="Calibri" w:cs="Calibri"/>
-          <w:position w:val="2"/>
-          <w:sz w:val="20"/>
-          <w:szCs w:val="20"/>
-        </w:rPr>
-        <w:t>match</w:t>
-      </w:r>
-      <w:r>
-        <w:rPr>
-          <w:rFonts w:ascii="Calibri" w:hAnsi="Calibri" w:cs="Calibri"/>
-          <w:position w:val="2"/>
-          <w:sz w:val="20"/>
-          <w:szCs w:val="20"/>
-        </w:rPr>
-        <w:t xml:space="preserve"> progress</w:t>
-      </w:r>
-      <w:r>
-        <w:rPr>
-          <w:rFonts w:ascii="Calibri" w:hAnsi="Calibri" w:cs="Calibri"/>
-          <w:position w:val="2"/>
-          <w:sz w:val="20"/>
-          <w:szCs w:val="20"/>
-        </w:rPr>
-        <w:t xml:space="preserve">. </w:t>
-      </w:r>
-    </w:p>
-    <w:p>
-      <w:pPr>
-        <w:spacing w:after="0" w:line="240" w:lineRule="auto"/>
-        <w:rPr>
-          <w:rFonts w:ascii="Calibri" w:eastAsia="Calibri" w:hAnsi="Calibri" w:cs="Times New Roman"/>
-          <w:kern w:val="0"/>
-          <w:sz w:val="12"/>
-          <w:szCs w:val="12"/>
-          <w14:ligatures w14:val="none"/>
-        </w:rPr>
-      </w:pPr>
-    </w:p>
-    <w:p>
-      <w:pPr>
-        <w:spacing w:after="0" w:line="240" w:lineRule="auto"/>
-        <w:rPr>
-          <w:rFonts w:ascii="Calibri" w:eastAsia="Calibri" w:hAnsi="Calibri" w:cs="Times New Roman"/>
-          <w:b/>
-          <w:kern w:val="0"/>
-          <w:sz w:val="20"/>
-          <w:szCs w:val="22"/>
-          <w14:ligatures w14:val="none"/>
-        </w:rPr>
-      </w:pPr>
-      <w:r>
-        <w:rPr>
-          <w:rFonts w:ascii="Calibri" w:eastAsia="Calibri" w:hAnsi="Calibri" w:cs="Times New Roman"/>
-          <w:b/>
-          <w:kern w:val="0"/>
-          <w:sz w:val="20"/>
-          <w:szCs w:val="22"/>
-          <w14:ligatures w14:val="none"/>
-        </w:rPr>
-        <w:t xml:space="preserve">State Botanical Garden of Georgia, Athens, GA </w:t>
-      </w:r>
-      <w:r>
-        <w:rPr>
-          <w:rFonts w:ascii="Calibri" w:eastAsia="Calibri" w:hAnsi="Calibri" w:cs="Times New Roman"/>
-          <w:b/>
-          <w:kern w:val="0"/>
-          <w:sz w:val="20"/>
-          <w:szCs w:val="22"/>
-          <w14:ligatures w14:val="none"/>
-        </w:rPr>
-        <w:tab/>
-      </w:r>
-      <w:r>
-        <w:rPr>
-          <w:rFonts w:ascii="Calibri" w:eastAsia="Calibri" w:hAnsi="Calibri" w:cs="Times New Roman"/>
-          <w:b/>
-          <w:kern w:val="0"/>
-          <w:sz w:val="20"/>
-          <w:szCs w:val="22"/>
-          <w14:ligatures w14:val="none"/>
-        </w:rPr>
-        <w:t xml:space="preserve">ArcGIS Mapping </w:t>
-      </w:r>
-      <w:r>
-        <w:rPr>
-          <w:rFonts w:ascii="Calibri" w:eastAsia="Calibri" w:hAnsi="Calibri" w:cs="Times New Roman"/>
-          <w:b/>
-          <w:kern w:val="0"/>
-          <w:sz w:val="20"/>
-          <w:szCs w:val="22"/>
-          <w14:ligatures w14:val="none"/>
-        </w:rPr>
-        <w:t xml:space="preserve">Intern </w:t>
-      </w:r>
-      <w:r>
-        <w:rPr>
-          <w:rFonts w:ascii="Calibri" w:eastAsia="Calibri" w:hAnsi="Calibri" w:cs="Times New Roman"/>
-          <w:b/>
-          <w:kern w:val="0"/>
-          <w:sz w:val="20"/>
-          <w:szCs w:val="22"/>
-          <w14:ligatures w14:val="none"/>
-        </w:rPr>
-        <w:tab/>
-      </w:r>
-      <w:r>
-        <w:rPr>
-          <w:rFonts w:ascii="Calibri" w:eastAsia="Calibri" w:hAnsi="Calibri" w:cs="Times New Roman"/>
-          <w:b/>
-          <w:kern w:val="0"/>
-          <w:sz w:val="20"/>
-          <w:szCs w:val="22"/>
-          <w14:ligatures w14:val="none"/>
-        </w:rPr>
-        <w:tab/>
-      </w:r>
-      <w:r>
-        <w:rPr>
-          <w:rFonts w:ascii="Calibri" w:eastAsia="Calibri" w:hAnsi="Calibri" w:cs="Times New Roman"/>
-          <w:b/>
-          <w:kern w:val="0"/>
-          <w:sz w:val="20"/>
-          <w:szCs w:val="22"/>
-          <w14:ligatures w14:val="none"/>
-        </w:rPr>
-        <w:tab/>
-      </w:r>
-      <w:proofErr w:type="gramStart"/>
-      <w:r>
-        <w:rPr>
-          <w:rFonts w:ascii="Calibri" w:eastAsia="Calibri" w:hAnsi="Calibri" w:cs="Times New Roman"/>
-          <w:b/>
-          <w:kern w:val="0"/>
-          <w:sz w:val="20"/>
-          <w:szCs w:val="22"/>
-          <w14:ligatures w14:val="none"/>
-        </w:rPr>
-        <w:tab/>
-        <w:t xml:space="preserve">  </w:t>
-      </w:r>
-      <w:r>
-        <w:rPr>
-          <w:rFonts w:ascii="Calibri" w:eastAsia="Calibri" w:hAnsi="Calibri" w:cs="Times New Roman"/>
-          <w:b/>
-          <w:kern w:val="0"/>
-          <w:sz w:val="20"/>
-          <w:szCs w:val="22"/>
-          <w14:ligatures w14:val="none"/>
-        </w:rPr>
-        <w:t>August</w:t>
-      </w:r>
-      <w:proofErr w:type="gramEnd"/>
-      <w:r>
-        <w:rPr>
-          <w:rFonts w:ascii="Calibri" w:eastAsia="Calibri" w:hAnsi="Calibri" w:cs="Times New Roman"/>
-          <w:b/>
-          <w:kern w:val="0"/>
-          <w:sz w:val="20"/>
-          <w:szCs w:val="22"/>
-          <w14:ligatures w14:val="none"/>
-        </w:rPr>
-        <w:t xml:space="preserve"> 2022 – May 2023</w:t>
+        <w:t>Built an information retrieval module for a RAG pipeline, querying 700K+ academic papers for relevant context.</w:t>
       </w:r>
     </w:p>
     <w:p>
@@ -2976,43 +2833,155 @@
           <w:sz w:val="20"/>
           <w:szCs w:val="20"/>
         </w:rPr>
-        <w:t xml:space="preserve">Automated </w:t>
-      </w:r>
-      <w:r>
+        <w:t>Developed a script to benchmark recently published GenAI models by analyzing 10,000+ lines of code.</w:t>
+      </w:r>
+    </w:p>
+    <w:p>
+      <w:pPr>
+        <w:pStyle w:val="ListParagraph"/>
+        <w:spacing w:after="0" w:line="240" w:lineRule="auto"/>
+        <w:ind w:left="360"/>
         <w:rPr>
           <w:rFonts w:ascii="Calibri" w:hAnsi="Calibri" w:cs="Calibri"/>
           <w:position w:val="2"/>
-          <w:sz w:val="20"/>
-          <w:szCs w:val="20"/>
-        </w:rPr>
-        <w:t xml:space="preserve">the </w:t>
-      </w:r>
-      <w:r>
-        <w:rPr>
-          <w:rFonts w:ascii="Calibri" w:hAnsi="Calibri" w:cs="Calibri"/>
-          <w:position w:val="2"/>
-          <w:sz w:val="20"/>
-          <w:szCs w:val="20"/>
-        </w:rPr>
-        <w:t xml:space="preserve">plotting of 11,047 taxa into </w:t>
-      </w:r>
-      <w:r>
-        <w:rPr>
-          <w:rFonts w:ascii="Calibri" w:hAnsi="Calibri" w:cs="Calibri"/>
-          <w:position w:val="2"/>
-          <w:sz w:val="20"/>
-          <w:szCs w:val="20"/>
-        </w:rPr>
-        <w:t>the garden’s</w:t>
-      </w:r>
-      <w:r>
-        <w:rPr>
-          <w:rFonts w:ascii="Calibri" w:hAnsi="Calibri" w:cs="Calibri"/>
-          <w:position w:val="2"/>
-          <w:sz w:val="20"/>
-          <w:szCs w:val="20"/>
-        </w:rPr>
-        <w:t xml:space="preserve"> ArcGIS map by devising new data collection and organization methods. </w:t>
+          <w:sz w:val="12"/>
+          <w:szCs w:val="12"/>
+        </w:rPr>
+      </w:pPr>
+    </w:p>
+    <w:p>
+      <w:pPr>
+        <w:spacing w:after="0" w:line="240" w:lineRule="auto"/>
+        <w:rPr>
+          <w:rFonts w:ascii="Calibri" w:eastAsia="Calibri" w:hAnsi="Calibri" w:cs="Times New Roman"/>
+          <w:b/>
+          <w:kern w:val="0"/>
+          <w:sz w:val="20"/>
+          <w:szCs w:val="22"/>
+          <w14:ligatures w14:val="none"/>
+        </w:rPr>
+      </w:pPr>
+      <w:r>
+        <w:rPr>
+          <w:rFonts w:ascii="Calibri" w:eastAsia="Calibri" w:hAnsi="Calibri" w:cs="Times New Roman"/>
+          <w:b/>
+          <w:kern w:val="0"/>
+          <w:sz w:val="20"/>
+          <w:szCs w:val="22"/>
+          <w14:ligatures w14:val="none"/>
+        </w:rPr>
+        <w:t>USA Boccia, Remote</w:t>
+      </w:r>
+      <w:r>
+        <w:rPr>
+          <w:rFonts w:ascii="Calibri" w:eastAsia="Calibri" w:hAnsi="Calibri" w:cs="Times New Roman"/>
+          <w:b/>
+          <w:kern w:val="0"/>
+          <w:sz w:val="20"/>
+          <w:szCs w:val="22"/>
+          <w14:ligatures w14:val="none"/>
+        </w:rPr>
+        <w:tab/>
+      </w:r>
+      <w:r>
+        <w:rPr>
+          <w:rFonts w:ascii="Calibri" w:eastAsia="Calibri" w:hAnsi="Calibri" w:cs="Times New Roman"/>
+          <w:b/>
+          <w:kern w:val="0"/>
+          <w:sz w:val="20"/>
+          <w:szCs w:val="22"/>
+          <w14:ligatures w14:val="none"/>
+        </w:rPr>
+        <w:tab/>
+      </w:r>
+      <w:r>
+        <w:rPr>
+          <w:rFonts w:ascii="Calibri" w:eastAsia="Calibri" w:hAnsi="Calibri" w:cs="Times New Roman"/>
+          <w:b/>
+          <w:kern w:val="0"/>
+          <w:sz w:val="20"/>
+          <w:szCs w:val="22"/>
+          <w14:ligatures w14:val="none"/>
+        </w:rPr>
+        <w:tab/>
+      </w:r>
+      <w:r>
+        <w:rPr>
+          <w:rFonts w:ascii="Calibri" w:eastAsia="Calibri" w:hAnsi="Calibri" w:cs="Times New Roman"/>
+          <w:b/>
+          <w:kern w:val="0"/>
+          <w:sz w:val="20"/>
+          <w:szCs w:val="22"/>
+          <w14:ligatures w14:val="none"/>
+        </w:rPr>
+        <w:tab/>
+      </w:r>
+      <w:r>
+        <w:rPr>
+          <w:rFonts w:ascii="Calibri" w:eastAsia="Calibri" w:hAnsi="Calibri" w:cs="Times New Roman"/>
+          <w:b/>
+          <w:kern w:val="0"/>
+          <w:sz w:val="20"/>
+          <w:szCs w:val="22"/>
+          <w14:ligatures w14:val="none"/>
+        </w:rPr>
+        <w:t xml:space="preserve">App Development Intern </w:t>
+      </w:r>
+      <w:r>
+        <w:rPr>
+          <w:rFonts w:ascii="Calibri" w:eastAsia="Calibri" w:hAnsi="Calibri" w:cs="Times New Roman"/>
+          <w:b/>
+          <w:kern w:val="0"/>
+          <w:sz w:val="20"/>
+          <w:szCs w:val="22"/>
+          <w14:ligatures w14:val="none"/>
+        </w:rPr>
+        <w:tab/>
+      </w:r>
+      <w:r>
+        <w:rPr>
+          <w:rFonts w:ascii="Calibri" w:eastAsia="Calibri" w:hAnsi="Calibri" w:cs="Times New Roman"/>
+          <w:b/>
+          <w:kern w:val="0"/>
+          <w:sz w:val="20"/>
+          <w:szCs w:val="22"/>
+          <w14:ligatures w14:val="none"/>
+        </w:rPr>
+        <w:tab/>
+      </w:r>
+      <w:r>
+        <w:rPr>
+          <w:rFonts w:ascii="Calibri" w:eastAsia="Calibri" w:hAnsi="Calibri" w:cs="Times New Roman"/>
+          <w:b/>
+          <w:kern w:val="0"/>
+          <w:sz w:val="20"/>
+          <w:szCs w:val="22"/>
+          <w14:ligatures w14:val="none"/>
+        </w:rPr>
+        <w:tab/>
+      </w:r>
+      <w:r>
+        <w:rPr>
+          <w:rFonts w:ascii="Calibri" w:eastAsia="Calibri" w:hAnsi="Calibri" w:cs="Times New Roman"/>
+          <w:b/>
+          <w:kern w:val="0"/>
+          <w:sz w:val="20"/>
+          <w:szCs w:val="22"/>
+          <w14:ligatures w14:val="none"/>
+        </w:rPr>
+        <w:tab/>
+        <w:t xml:space="preserve"> </w:t>
+      </w:r>
+      <w:r>
+        <w:rPr>
+          <w:rFonts w:ascii="Calibri" w:eastAsia="Calibri" w:hAnsi="Calibri" w:cs="Times New Roman"/>
+          <w:b/>
+          <w:kern w:val="0"/>
+          <w:sz w:val="20"/>
+          <w:szCs w:val="22"/>
+          <w14:ligatures w14:val="none"/>
+        </w:rPr>
+        <w:t>January 2024 – May 2024</w:t>
       </w:r>
     </w:p>
     <w:p>
@@ -3036,7 +3005,7 @@
           <w:sz w:val="20"/>
           <w:szCs w:val="20"/>
         </w:rPr>
-        <w:t>Decreased data logging time by 90% by engineering a</w:t>
+        <w:t xml:space="preserve">Built an internationally compliant game-keeping iOS app to </w:t>
       </w:r>
       <w:r>
         <w:rPr>
@@ -3045,7 +3014,7 @@
           <w:sz w:val="20"/>
           <w:szCs w:val="20"/>
         </w:rPr>
-        <w:t>n automated</w:t>
+        <w:t>streamline</w:t>
       </w:r>
       <w:r>
         <w:rPr>
@@ -3054,7 +3023,7 @@
           <w:sz w:val="20"/>
           <w:szCs w:val="20"/>
         </w:rPr>
-        <w:t xml:space="preserve"> data pipeline using Python and the OpenPyXL library. </w:t>
+        <w:t xml:space="preserve"> 500+ annual Boccia games using Swift. </w:t>
       </w:r>
     </w:p>
     <w:p>
@@ -3078,7 +3047,7 @@
           <w:sz w:val="20"/>
           <w:szCs w:val="20"/>
         </w:rPr>
-        <w:t>Supervised a team of three</w:t>
+        <w:t xml:space="preserve">Constructed a back end using the Core Data framework to efficiently save and restore </w:t>
       </w:r>
       <w:r>
         <w:rPr>
@@ -3087,7 +3056,7 @@
           <w:sz w:val="20"/>
           <w:szCs w:val="20"/>
         </w:rPr>
-        <w:t xml:space="preserve"> students</w:t>
+        <w:t xml:space="preserve">user and </w:t>
       </w:r>
       <w:r>
         <w:rPr>
@@ -3096,220 +3065,7 @@
           <w:sz w:val="20"/>
           <w:szCs w:val="20"/>
         </w:rPr>
-        <w:t xml:space="preserve"> in collecting new field data for 300+ flowers, facilitating the visits of 230,000+ visitors. </w:t>
-      </w:r>
-      <w:r>
-        <w:rPr>
-          <w:rFonts w:ascii="Calibri" w:hAnsi="Calibri" w:cs="Calibri"/>
-          <w:position w:val="2"/>
-          <w:sz w:val="20"/>
-          <w:szCs w:val="20"/>
-        </w:rPr>
-        <w:t xml:space="preserve"> </w:t>
-      </w:r>
-    </w:p>
-    <w:p>
-      <w:pPr>
-        <w:keepNext/>
-        <w:spacing w:after="0" w:line="240" w:lineRule="auto"/>
-        <w:outlineLvl w:val="1"/>
-        <w:rPr>
-          <w:rFonts w:ascii="Calibri" w:eastAsia="Calibri" w:hAnsi="Calibri" w:cs="Times New Roman"/>
-          <w:kern w:val="0"/>
-          <w:sz w:val="12"/>
-          <w:szCs w:val="12"/>
-          <w14:ligatures w14:val="none"/>
-        </w:rPr>
-      </w:pPr>
-    </w:p>
-    <w:p>
-      <w:pPr>
-        <w:keepNext/>
-        <w:spacing w:after="0" w:line="240" w:lineRule="auto"/>
-        <w:outlineLvl w:val="1"/>
-        <w:rPr>
-          <w:rFonts w:ascii="Calibri" w:eastAsia="Times New Roman" w:hAnsi="Calibri" w:cs="Times New Roman"/>
-          <w:b/>
-          <w:kern w:val="0"/>
-          <w:sz w:val="20"/>
-          <w:szCs w:val="20"/>
-          <w14:ligatures w14:val="none"/>
-        </w:rPr>
-      </w:pPr>
-      <w:r>
-        <w:rPr>
-          <w:rFonts w:ascii="Calibri" w:eastAsia="Times New Roman" w:hAnsi="Calibri" w:cs="Times New Roman"/>
-          <w:b/>
-          <w:kern w:val="0"/>
-          <w:sz w:val="20"/>
-          <w:szCs w:val="20"/>
-          <w14:ligatures w14:val="none"/>
-        </w:rPr>
-        <w:t>VOLUNTEER EXPERIENCE</w:t>
-      </w:r>
-      <w:r>
-        <w:rPr>
-          <w:rFonts w:ascii="Calibri" w:eastAsia="Times New Roman" w:hAnsi="Calibri" w:cs="Times New Roman"/>
-          <w:b/>
-          <w:kern w:val="0"/>
-          <w:sz w:val="20"/>
-          <w:szCs w:val="20"/>
-          <w14:ligatures w14:val="none"/>
-        </w:rPr>
-        <w:t>:</w:t>
-      </w:r>
-    </w:p>
-    <w:p>
-      <w:pPr>
-        <w:spacing w:after="0" w:line="240" w:lineRule="auto"/>
-        <w:rPr>
-          <w:rFonts w:ascii="Calibri" w:eastAsia="Calibri" w:hAnsi="Calibri" w:cs="Times New Roman"/>
-          <w:bCs/>
-          <w:kern w:val="0"/>
-          <w:sz w:val="20"/>
-          <w:szCs w:val="22"/>
-          <w14:ligatures w14:val="none"/>
-        </w:rPr>
-      </w:pPr>
-      <w:r>
-        <w:rPr>
-          <w:rFonts w:ascii="Calibri" w:eastAsia="Calibri" w:hAnsi="Calibri" w:cs="Times New Roman"/>
-          <w:b/>
-          <w:kern w:val="0"/>
-          <w:sz w:val="20"/>
-          <w:szCs w:val="22"/>
-          <w14:ligatures w14:val="none"/>
-        </w:rPr>
-        <w:t>Center for AI Learning, Atlanta, GA</w:t>
-      </w:r>
-      <w:r>
-        <w:rPr>
-          <w:rFonts w:ascii="Calibri" w:eastAsia="Calibri" w:hAnsi="Calibri" w:cs="Times New Roman"/>
-          <w:b/>
-          <w:kern w:val="0"/>
-          <w:sz w:val="20"/>
-          <w:szCs w:val="22"/>
-          <w14:ligatures w14:val="none"/>
-        </w:rPr>
-        <w:t xml:space="preserve"> </w:t>
-      </w:r>
-      <w:r>
-        <w:rPr>
-          <w:rFonts w:ascii="Calibri" w:eastAsia="Calibri" w:hAnsi="Calibri" w:cs="Times New Roman"/>
-          <w:b/>
-          <w:kern w:val="0"/>
-          <w:sz w:val="20"/>
-          <w:szCs w:val="22"/>
-          <w14:ligatures w14:val="none"/>
-        </w:rPr>
-        <w:tab/>
-      </w:r>
-      <w:r>
-        <w:rPr>
-          <w:rFonts w:ascii="Calibri" w:eastAsia="Calibri" w:hAnsi="Calibri" w:cs="Times New Roman"/>
-          <w:b/>
-          <w:kern w:val="0"/>
-          <w:sz w:val="20"/>
-          <w:szCs w:val="22"/>
-          <w14:ligatures w14:val="none"/>
-        </w:rPr>
-        <w:tab/>
-        <w:t>Technical Advisor</w:t>
-      </w:r>
-      <w:r>
-        <w:rPr>
-          <w:rFonts w:ascii="Calibri" w:eastAsia="Calibri" w:hAnsi="Calibri" w:cs="Times New Roman"/>
-          <w:kern w:val="0"/>
-          <w:sz w:val="20"/>
-          <w:szCs w:val="22"/>
-          <w14:ligatures w14:val="none"/>
-        </w:rPr>
-        <w:tab/>
-      </w:r>
-      <w:r>
-        <w:rPr>
-          <w:rFonts w:ascii="Calibri" w:eastAsia="Calibri" w:hAnsi="Calibri" w:cs="Times New Roman"/>
-          <w:kern w:val="0"/>
-          <w:sz w:val="20"/>
-          <w:szCs w:val="22"/>
-          <w14:ligatures w14:val="none"/>
-        </w:rPr>
-        <w:tab/>
-      </w:r>
-      <w:r>
-        <w:rPr>
-          <w:rFonts w:ascii="Calibri" w:eastAsia="Calibri" w:hAnsi="Calibri" w:cs="Times New Roman"/>
-          <w:kern w:val="0"/>
-          <w:sz w:val="20"/>
-          <w:szCs w:val="22"/>
-          <w14:ligatures w14:val="none"/>
-        </w:rPr>
-        <w:tab/>
-      </w:r>
-      <w:r>
-        <w:rPr>
-          <w:rFonts w:ascii="Calibri" w:eastAsia="Calibri" w:hAnsi="Calibri" w:cs="Times New Roman"/>
-          <w:kern w:val="0"/>
-          <w:sz w:val="20"/>
-          <w:szCs w:val="22"/>
-          <w14:ligatures w14:val="none"/>
-        </w:rPr>
-        <w:t xml:space="preserve">       </w:t>
-      </w:r>
-      <w:r>
-        <w:rPr>
-          <w:rFonts w:ascii="Calibri" w:eastAsia="Calibri" w:hAnsi="Calibri" w:cs="Times New Roman"/>
-          <w:b/>
-          <w:kern w:val="0"/>
-          <w:sz w:val="20"/>
-          <w:szCs w:val="22"/>
-          <w14:ligatures w14:val="none"/>
-        </w:rPr>
-        <w:t>August</w:t>
-      </w:r>
-      <w:r>
-        <w:rPr>
-          <w:rFonts w:ascii="Calibri" w:eastAsia="Calibri" w:hAnsi="Calibri" w:cs="Times New Roman"/>
-          <w:b/>
-          <w:kern w:val="0"/>
-          <w:sz w:val="20"/>
-          <w:szCs w:val="22"/>
-          <w14:ligatures w14:val="none"/>
-        </w:rPr>
-        <w:t xml:space="preserve"> 202</w:t>
-      </w:r>
-      <w:r>
-        <w:rPr>
-          <w:rFonts w:ascii="Calibri" w:eastAsia="Calibri" w:hAnsi="Calibri" w:cs="Times New Roman"/>
-          <w:b/>
-          <w:kern w:val="0"/>
-          <w:sz w:val="20"/>
-          <w:szCs w:val="22"/>
-          <w14:ligatures w14:val="none"/>
-        </w:rPr>
-        <w:t>4</w:t>
-      </w:r>
-      <w:r>
-        <w:rPr>
-          <w:rFonts w:ascii="Calibri" w:eastAsia="Calibri" w:hAnsi="Calibri" w:cs="Times New Roman"/>
-          <w:b/>
-          <w:kern w:val="0"/>
-          <w:sz w:val="20"/>
-          <w:szCs w:val="22"/>
-          <w14:ligatures w14:val="none"/>
-        </w:rPr>
-        <w:t xml:space="preserve"> – </w:t>
-      </w:r>
-      <w:r>
-        <w:rPr>
-          <w:rFonts w:ascii="Calibri" w:eastAsia="Calibri" w:hAnsi="Calibri" w:cs="Times New Roman"/>
-          <w:b/>
-          <w:kern w:val="0"/>
-          <w:sz w:val="20"/>
-          <w:szCs w:val="22"/>
-          <w14:ligatures w14:val="none"/>
-        </w:rPr>
-        <w:t>December 2024</w:t>
+        <w:t xml:space="preserve">match history data locally. </w:t>
       </w:r>
     </w:p>
     <w:p>
@@ -3320,35 +3076,145 @@
         </w:numPr>
         <w:spacing w:after="0" w:line="240" w:lineRule="auto"/>
         <w:rPr>
-          <w:rFonts w:ascii="Calibri" w:eastAsia="Calibri" w:hAnsi="Calibri" w:cs="Times New Roman"/>
-          <w:bCs/>
-          <w:kern w:val="0"/>
-          <w:sz w:val="20"/>
-          <w:szCs w:val="22"/>
-          <w14:ligatures w14:val="none"/>
-        </w:rPr>
-      </w:pPr>
-      <w:r>
-        <w:rPr>
-          <w:rFonts w:ascii="Calibri" w:eastAsia="Calibri" w:hAnsi="Calibri" w:cs="Times New Roman"/>
-          <w:bCs/>
-          <w:kern w:val="0"/>
-          <w:sz w:val="20"/>
-          <w:szCs w:val="22"/>
-          <w14:ligatures w14:val="none"/>
-        </w:rPr>
-        <w:t>Guide</w:t>
-      </w:r>
-      <w:r>
-        <w:rPr>
-          <w:rFonts w:ascii="Calibri" w:eastAsia="Calibri" w:hAnsi="Calibri" w:cs="Times New Roman"/>
-          <w:bCs/>
-          <w:kern w:val="0"/>
-          <w:sz w:val="20"/>
-          <w:szCs w:val="22"/>
-          <w14:ligatures w14:val="none"/>
-        </w:rPr>
-        <w:t>d students in devising project plans, researching technical publications, and developing data approaches.</w:t>
+          <w:rFonts w:ascii="Calibri" w:hAnsi="Calibri" w:cs="Calibri"/>
+          <w:position w:val="2"/>
+          <w:sz w:val="20"/>
+          <w:szCs w:val="20"/>
+        </w:rPr>
+      </w:pPr>
+      <w:r>
+        <w:rPr>
+          <w:rFonts w:ascii="Calibri" w:hAnsi="Calibri" w:cs="Calibri"/>
+          <w:position w:val="2"/>
+          <w:sz w:val="20"/>
+          <w:szCs w:val="20"/>
+        </w:rPr>
+        <w:t>Simplified match tracking for 7500+ viewers by designing a live scoreboard screencast onto external displays.</w:t>
+      </w:r>
+    </w:p>
+    <w:p>
+      <w:pPr>
+        <w:spacing w:after="0" w:line="240" w:lineRule="auto"/>
+        <w:ind w:left="144"/>
+        <w:rPr>
+          <w:rFonts w:ascii="Calibri" w:hAnsi="Calibri" w:cs="Calibri"/>
+          <w:position w:val="2"/>
+          <w:sz w:val="12"/>
+          <w:szCs w:val="12"/>
+        </w:rPr>
+      </w:pPr>
+    </w:p>
+    <w:p>
+      <w:pPr>
+        <w:spacing w:after="0" w:line="240" w:lineRule="auto"/>
+        <w:rPr>
+          <w:rFonts w:ascii="Calibri" w:eastAsia="Calibri" w:hAnsi="Calibri" w:cs="Times New Roman"/>
+          <w:b/>
+          <w:kern w:val="0"/>
+          <w:sz w:val="20"/>
+          <w:szCs w:val="22"/>
+          <w14:ligatures w14:val="none"/>
+        </w:rPr>
+      </w:pPr>
+      <w:r>
+        <w:rPr>
+          <w:rFonts w:ascii="Calibri" w:eastAsia="Calibri" w:hAnsi="Calibri" w:cs="Times New Roman"/>
+          <w:b/>
+          <w:kern w:val="0"/>
+          <w:sz w:val="20"/>
+          <w:szCs w:val="22"/>
+          <w14:ligatures w14:val="none"/>
+        </w:rPr>
+        <w:t xml:space="preserve">State Botanical Garden of Georgia, Athens, GA </w:t>
+      </w:r>
+      <w:r>
+        <w:rPr>
+          <w:rFonts w:ascii="Calibri" w:eastAsia="Calibri" w:hAnsi="Calibri" w:cs="Times New Roman"/>
+          <w:b/>
+          <w:kern w:val="0"/>
+          <w:sz w:val="20"/>
+          <w:szCs w:val="22"/>
+          <w14:ligatures w14:val="none"/>
+        </w:rPr>
+        <w:tab/>
+      </w:r>
+      <w:r>
+        <w:rPr>
+          <w:rFonts w:ascii="Calibri" w:eastAsia="Calibri" w:hAnsi="Calibri" w:cs="Times New Roman"/>
+          <w:b/>
+          <w:kern w:val="0"/>
+          <w:sz w:val="20"/>
+          <w:szCs w:val="22"/>
+          <w14:ligatures w14:val="none"/>
+        </w:rPr>
+        <w:t xml:space="preserve">ArcGIS Mapping </w:t>
+      </w:r>
+      <w:r>
+        <w:rPr>
+          <w:rFonts w:ascii="Calibri" w:eastAsia="Calibri" w:hAnsi="Calibri" w:cs="Times New Roman"/>
+          <w:b/>
+          <w:kern w:val="0"/>
+          <w:sz w:val="20"/>
+          <w:szCs w:val="22"/>
+          <w14:ligatures w14:val="none"/>
+        </w:rPr>
+        <w:t xml:space="preserve">Intern </w:t>
+      </w:r>
+      <w:r>
+        <w:rPr>
+          <w:rFonts w:ascii="Calibri" w:eastAsia="Calibri" w:hAnsi="Calibri" w:cs="Times New Roman"/>
+          <w:b/>
+          <w:kern w:val="0"/>
+          <w:sz w:val="20"/>
+          <w:szCs w:val="22"/>
+          <w14:ligatures w14:val="none"/>
+        </w:rPr>
+        <w:tab/>
+      </w:r>
+      <w:r>
+        <w:rPr>
+          <w:rFonts w:ascii="Calibri" w:eastAsia="Calibri" w:hAnsi="Calibri" w:cs="Times New Roman"/>
+          <w:b/>
+          <w:kern w:val="0"/>
+          <w:sz w:val="20"/>
+          <w:szCs w:val="22"/>
+          <w14:ligatures w14:val="none"/>
+        </w:rPr>
+        <w:tab/>
+      </w:r>
+      <w:r>
+        <w:rPr>
+          <w:rFonts w:ascii="Calibri" w:eastAsia="Calibri" w:hAnsi="Calibri" w:cs="Times New Roman"/>
+          <w:b/>
+          <w:kern w:val="0"/>
+          <w:sz w:val="20"/>
+          <w:szCs w:val="22"/>
+          <w14:ligatures w14:val="none"/>
+        </w:rPr>
+        <w:tab/>
+      </w:r>
+      <w:r>
+        <w:rPr>
+          <w:rFonts w:ascii="Calibri" w:eastAsia="Calibri" w:hAnsi="Calibri" w:cs="Times New Roman"/>
+          <w:b/>
+          <w:kern w:val="0"/>
+          <w:sz w:val="20"/>
+          <w:szCs w:val="22"/>
+          <w14:ligatures w14:val="none"/>
+        </w:rPr>
+        <w:tab/>
+        <w:t xml:space="preserve">  </w:t>
+      </w:r>
+      <w:r>
+        <w:rPr>
+          <w:rFonts w:ascii="Calibri" w:eastAsia="Calibri" w:hAnsi="Calibri" w:cs="Times New Roman"/>
+          <w:b/>
+          <w:kern w:val="0"/>
+          <w:sz w:val="20"/>
+          <w:szCs w:val="22"/>
+          <w14:ligatures w14:val="none"/>
+        </w:rPr>
+        <w:t>August 2022 – May 2023</w:t>
       </w:r>
     </w:p>
     <w:p>
@@ -3359,35 +3225,55 @@
         </w:numPr>
         <w:spacing w:after="0" w:line="240" w:lineRule="auto"/>
         <w:rPr>
-          <w:rFonts w:ascii="Calibri" w:eastAsia="Calibri" w:hAnsi="Calibri" w:cs="Times New Roman"/>
-          <w:b/>
-          <w:kern w:val="0"/>
-          <w:sz w:val="20"/>
-          <w:szCs w:val="22"/>
-          <w14:ligatures w14:val="none"/>
-        </w:rPr>
-      </w:pPr>
-      <w:r>
-        <w:rPr>
-          <w:rFonts w:ascii="Calibri" w:eastAsia="Calibri" w:hAnsi="Calibri" w:cs="Times New Roman"/>
-          <w:bCs/>
-          <w:kern w:val="0"/>
-          <w:sz w:val="20"/>
-          <w:szCs w:val="22"/>
-          <w14:ligatures w14:val="none"/>
-        </w:rPr>
-        <w:t xml:space="preserve">Helped students install and setup software relevant to their </w:t>
-      </w:r>
-      <w:r>
-        <w:rPr>
-          <w:rFonts w:ascii="Calibri" w:eastAsia="Calibri" w:hAnsi="Calibri" w:cs="Times New Roman"/>
-          <w:bCs/>
-          <w:kern w:val="0"/>
-          <w:sz w:val="20"/>
-          <w:szCs w:val="22"/>
-          <w14:ligatures w14:val="none"/>
-        </w:rPr>
-        <w:t>projects and troubleshooted technical issues.</w:t>
+          <w:rFonts w:ascii="Calibri" w:hAnsi="Calibri" w:cs="Calibri"/>
+          <w:position w:val="2"/>
+          <w:sz w:val="20"/>
+          <w:szCs w:val="20"/>
+        </w:rPr>
+      </w:pPr>
+      <w:r>
+        <w:rPr>
+          <w:rFonts w:ascii="Calibri" w:hAnsi="Calibri" w:cs="Calibri"/>
+          <w:position w:val="2"/>
+          <w:sz w:val="20"/>
+          <w:szCs w:val="20"/>
+        </w:rPr>
+        <w:t xml:space="preserve">Automated plotting of 11,047 taxa into an ArcGIS map by devising new data collection and organization </w:t>
+      </w:r>
+      <w:proofErr w:type="spellStart"/>
+      <w:r>
+        <w:rPr>
+          <w:rFonts w:ascii="Calibri" w:hAnsi="Calibri" w:cs="Calibri"/>
+          <w:position w:val="2"/>
+          <w:sz w:val="20"/>
+          <w:szCs w:val="20"/>
+        </w:rPr>
+        <w:t>methods.</w:t>
+      </w:r>
+    </w:p>
+    <w:p>
+      <w:pPr>
+        <w:numPr>
+          <w:ilvl w:val="0"/>
+          <w:numId w:val="2"/>
+        </w:numPr>
+        <w:spacing w:after="0" w:line="240" w:lineRule="auto"/>
+        <w:rPr>
+          <w:rFonts w:ascii="Calibri" w:hAnsi="Calibri" w:cs="Calibri"/>
+          <w:position w:val="2"/>
+          <w:sz w:val="20"/>
+          <w:szCs w:val="20"/>
+        </w:rPr>
+      </w:pPr>
+      <w:proofErr w:type="spellEnd"/>
+      <w:r>
+        <w:rPr>
+          <w:rFonts w:ascii="Calibri" w:hAnsi="Calibri" w:cs="Calibri"/>
+          <w:position w:val="2"/>
+          <w:sz w:val="20"/>
+          <w:szCs w:val="20"/>
+        </w:rPr>
+        <w:t>Decreased data logging time by 95% by engineering a data pipeline using Python and the OpenPyXL library.</w:t>
       </w:r>
     </w:p>
     <w:p>
@@ -3733,7 +3619,27 @@
           <w:szCs w:val="22"/>
           <w14:ligatures w14:val="none"/>
         </w:rPr>
-        <w:t>T. Howard Foundation Final Talent Pool</w:t>
+        <w:t>Honors College</w:t>
+      </w:r>
+      <w:r>
+        <w:rPr>
+          <w:rFonts w:ascii="Calibri" w:eastAsia="Calibri" w:hAnsi="Calibri" w:cs="Times New Roman"/>
+          <w:kern w:val="0"/>
+          <w:sz w:val="20"/>
+          <w:szCs w:val="22"/>
+          <w14:ligatures w14:val="none"/>
+        </w:rPr>
+        <w:tab/>
+      </w:r>
+      <w:r>
+        <w:rPr>
+          <w:rFonts w:ascii="Calibri" w:eastAsia="Calibri" w:hAnsi="Calibri" w:cs="Times New Roman"/>
+          <w:kern w:val="0"/>
+          <w:sz w:val="20"/>
+          <w:szCs w:val="22"/>
+          <w14:ligatures w14:val="none"/>
+        </w:rPr>
+        <w:tab/>
       </w:r>
       <w:r>
         <w:rPr>
@@ -3815,7 +3721,17 @@
           <w14:ligatures w14:val="none"/>
         </w:rPr>
         <w:tab/>
-        <w:t xml:space="preserve">     January 2025</w:t>
+        <w:t xml:space="preserve">     July 2025</w:t>
+      </w:r>
+      <w:r>
+        <w:rPr>
+          <w:rFonts w:ascii="Calibri" w:eastAsia="Calibri" w:hAnsi="Calibri" w:cs="Times New Roman"/>
+          <w:kern w:val="0"/>
+          <w:sz w:val="20"/>
+          <w:szCs w:val="22"/>
+          <w14:ligatures w14:val="none"/>
+        </w:rPr>
+        <w:t xml:space="preserve"> – Present</w:t>
       </w:r>
     </w:p>
     <w:p>
@@ -3842,99 +3758,89 @@
           <w:szCs w:val="22"/>
           <w14:ligatures w14:val="none"/>
         </w:rPr>
-        <w:t>National Science Foundation Grant Funding</w:t>
-      </w:r>
-      <w:r>
-        <w:rPr>
-          <w:rFonts w:ascii="Calibri" w:eastAsia="Calibri" w:hAnsi="Calibri" w:cs="Times New Roman"/>
-          <w:kern w:val="0"/>
-          <w:sz w:val="20"/>
-          <w:szCs w:val="22"/>
-          <w14:ligatures w14:val="none"/>
-        </w:rPr>
-        <w:tab/>
-      </w:r>
-      <w:r>
-        <w:rPr>
-          <w:rFonts w:ascii="Calibri" w:eastAsia="Calibri" w:hAnsi="Calibri" w:cs="Times New Roman"/>
-          <w:kern w:val="0"/>
-          <w:sz w:val="20"/>
-          <w:szCs w:val="22"/>
-          <w14:ligatures w14:val="none"/>
-        </w:rPr>
-        <w:tab/>
-        <w:t>Recipient</w:t>
-      </w:r>
-      <w:r>
-        <w:rPr>
-          <w:rFonts w:ascii="Calibri" w:eastAsia="Calibri" w:hAnsi="Calibri" w:cs="Times New Roman"/>
-          <w:kern w:val="0"/>
-          <w:sz w:val="20"/>
-          <w:szCs w:val="22"/>
-          <w14:ligatures w14:val="none"/>
-        </w:rPr>
-        <w:tab/>
-      </w:r>
-      <w:r>
-        <w:rPr>
-          <w:rFonts w:ascii="Calibri" w:eastAsia="Calibri" w:hAnsi="Calibri" w:cs="Times New Roman"/>
-          <w:kern w:val="0"/>
-          <w:sz w:val="20"/>
-          <w:szCs w:val="22"/>
-          <w14:ligatures w14:val="none"/>
-        </w:rPr>
-        <w:tab/>
-      </w:r>
-      <w:r>
-        <w:rPr>
-          <w:rFonts w:ascii="Calibri" w:eastAsia="Calibri" w:hAnsi="Calibri" w:cs="Times New Roman"/>
-          <w:kern w:val="0"/>
-          <w:sz w:val="20"/>
-          <w:szCs w:val="22"/>
-          <w14:ligatures w14:val="none"/>
-        </w:rPr>
-        <w:tab/>
-      </w:r>
-      <w:r>
-        <w:rPr>
-          <w:rFonts w:ascii="Calibri" w:eastAsia="Calibri" w:hAnsi="Calibri" w:cs="Times New Roman"/>
-          <w:kern w:val="0"/>
-          <w:sz w:val="20"/>
-          <w:szCs w:val="22"/>
-          <w14:ligatures w14:val="none"/>
-        </w:rPr>
-        <w:tab/>
-        <w:t xml:space="preserve">     June 2024 </w:t>
-      </w:r>
-      <w:r>
-        <w:rPr>
-          <w:rFonts w:ascii="Calibri" w:eastAsia="Calibri" w:hAnsi="Calibri" w:cs="Times New Roman"/>
-          <w:kern w:val="0"/>
-          <w:sz w:val="20"/>
-          <w:szCs w:val="22"/>
-          <w14:ligatures w14:val="none"/>
-        </w:rPr>
-        <w:t>–</w:t>
-      </w:r>
-      <w:r>
-        <w:rPr>
-          <w:rFonts w:ascii="Calibri" w:eastAsia="Calibri" w:hAnsi="Calibri" w:cs="Times New Roman"/>
-          <w:kern w:val="0"/>
-          <w:sz w:val="20"/>
-          <w:szCs w:val="22"/>
-          <w14:ligatures w14:val="none"/>
-        </w:rPr>
-        <w:t xml:space="preserve"> </w:t>
-      </w:r>
-      <w:r>
-        <w:rPr>
-          <w:rFonts w:ascii="Calibri" w:eastAsia="Calibri" w:hAnsi="Calibri" w:cs="Times New Roman"/>
-          <w:kern w:val="0"/>
-          <w:sz w:val="20"/>
-          <w:szCs w:val="22"/>
-          <w14:ligatures w14:val="none"/>
-        </w:rPr>
-        <w:t>Dec. 2024</w:t>
+        <w:t>T. Howard Foundation Final Talent Pool</w:t>
+      </w:r>
+      <w:r>
+        <w:rPr>
+          <w:rFonts w:ascii="Calibri" w:eastAsia="Calibri" w:hAnsi="Calibri" w:cs="Times New Roman"/>
+          <w:kern w:val="0"/>
+          <w:sz w:val="20"/>
+          <w:szCs w:val="22"/>
+          <w14:ligatures w14:val="none"/>
+        </w:rPr>
+        <w:tab/>
+      </w:r>
+      <w:r>
+        <w:rPr>
+          <w:rFonts w:ascii="Calibri" w:eastAsia="Calibri" w:hAnsi="Calibri" w:cs="Times New Roman"/>
+          <w:kern w:val="0"/>
+          <w:sz w:val="20"/>
+          <w:szCs w:val="22"/>
+          <w14:ligatures w14:val="none"/>
+        </w:rPr>
+        <w:tab/>
+      </w:r>
+      <w:r>
+        <w:rPr>
+          <w:rFonts w:ascii="Calibri" w:eastAsia="Calibri" w:hAnsi="Calibri" w:cs="Times New Roman"/>
+          <w:kern w:val="0"/>
+          <w:sz w:val="20"/>
+          <w:szCs w:val="22"/>
+          <w14:ligatures w14:val="none"/>
+        </w:rPr>
+        <w:tab/>
+        <w:t>Member</w:t>
+      </w:r>
+      <w:r>
+        <w:rPr>
+          <w:rFonts w:ascii="Calibri" w:eastAsia="Calibri" w:hAnsi="Calibri" w:cs="Times New Roman"/>
+          <w:kern w:val="0"/>
+          <w:sz w:val="20"/>
+          <w:szCs w:val="22"/>
+          <w14:ligatures w14:val="none"/>
+        </w:rPr>
+        <w:tab/>
+      </w:r>
+      <w:r>
+        <w:rPr>
+          <w:rFonts w:ascii="Calibri" w:eastAsia="Calibri" w:hAnsi="Calibri" w:cs="Times New Roman"/>
+          <w:kern w:val="0"/>
+          <w:sz w:val="20"/>
+          <w:szCs w:val="22"/>
+          <w14:ligatures w14:val="none"/>
+        </w:rPr>
+        <w:tab/>
+      </w:r>
+      <w:r>
+        <w:rPr>
+          <w:rFonts w:ascii="Calibri" w:eastAsia="Calibri" w:hAnsi="Calibri" w:cs="Times New Roman"/>
+          <w:kern w:val="0"/>
+          <w:sz w:val="20"/>
+          <w:szCs w:val="22"/>
+          <w14:ligatures w14:val="none"/>
+        </w:rPr>
+        <w:tab/>
+      </w:r>
+      <w:r>
+        <w:rPr>
+          <w:rFonts w:ascii="Calibri" w:eastAsia="Calibri" w:hAnsi="Calibri" w:cs="Times New Roman"/>
+          <w:kern w:val="0"/>
+          <w:sz w:val="20"/>
+          <w:szCs w:val="22"/>
+          <w14:ligatures w14:val="none"/>
+        </w:rPr>
+        <w:tab/>
+      </w:r>
+      <w:r>
+        <w:rPr>
+          <w:rFonts w:ascii="Calibri" w:eastAsia="Calibri" w:hAnsi="Calibri" w:cs="Times New Roman"/>
+          <w:kern w:val="0"/>
+          <w:sz w:val="20"/>
+          <w:szCs w:val="22"/>
+          <w14:ligatures w14:val="none"/>
+        </w:rPr>
+        <w:tab/>
+        <w:t xml:space="preserve">     January 2025</w:t>
       </w:r>
     </w:p>
     <w:p>
@@ -3961,183 +3867,37 @@
           <w:szCs w:val="22"/>
           <w14:ligatures w14:val="none"/>
         </w:rPr>
-        <w:t>National Name Exchange</w:t>
-      </w:r>
-      <w:r>
-        <w:rPr>
-          <w:rFonts w:ascii="Calibri" w:eastAsia="Calibri" w:hAnsi="Calibri" w:cs="Times New Roman"/>
-          <w:kern w:val="0"/>
-          <w:sz w:val="20"/>
-          <w:szCs w:val="22"/>
-          <w14:ligatures w14:val="none"/>
-        </w:rPr>
-        <w:tab/>
-      </w:r>
-      <w:r>
-        <w:rPr>
-          <w:rFonts w:ascii="Calibri" w:eastAsia="Calibri" w:hAnsi="Calibri" w:cs="Times New Roman"/>
-          <w:kern w:val="0"/>
-          <w:sz w:val="20"/>
-          <w:szCs w:val="22"/>
-          <w14:ligatures w14:val="none"/>
-        </w:rPr>
-        <w:tab/>
-      </w:r>
-      <w:r>
-        <w:rPr>
-          <w:rFonts w:ascii="Calibri" w:eastAsia="Calibri" w:hAnsi="Calibri" w:cs="Times New Roman"/>
-          <w:kern w:val="0"/>
-          <w:sz w:val="20"/>
-          <w:szCs w:val="22"/>
-          <w14:ligatures w14:val="none"/>
-        </w:rPr>
-        <w:tab/>
-      </w:r>
-      <w:r>
-        <w:rPr>
-          <w:rFonts w:ascii="Calibri" w:eastAsia="Calibri" w:hAnsi="Calibri" w:cs="Times New Roman"/>
-          <w:kern w:val="0"/>
-          <w:sz w:val="20"/>
-          <w:szCs w:val="22"/>
-          <w14:ligatures w14:val="none"/>
-        </w:rPr>
-        <w:tab/>
-      </w:r>
-      <w:r>
-        <w:rPr>
-          <w:rFonts w:ascii="Calibri" w:eastAsia="Calibri" w:hAnsi="Calibri" w:cs="Times New Roman"/>
-          <w:kern w:val="0"/>
-          <w:sz w:val="20"/>
-          <w:szCs w:val="22"/>
-          <w14:ligatures w14:val="none"/>
-        </w:rPr>
-        <w:t>Member</w:t>
-      </w:r>
-      <w:r>
-        <w:rPr>
-          <w:rFonts w:ascii="Calibri" w:eastAsia="Calibri" w:hAnsi="Calibri" w:cs="Times New Roman"/>
-          <w:kern w:val="0"/>
-          <w:sz w:val="20"/>
-          <w:szCs w:val="22"/>
-          <w14:ligatures w14:val="none"/>
-        </w:rPr>
-        <w:tab/>
-      </w:r>
-      <w:r>
-        <w:rPr>
-          <w:rFonts w:ascii="Calibri" w:eastAsia="Calibri" w:hAnsi="Calibri" w:cs="Times New Roman"/>
-          <w:kern w:val="0"/>
-          <w:sz w:val="20"/>
-          <w:szCs w:val="22"/>
-          <w14:ligatures w14:val="none"/>
-        </w:rPr>
-        <w:tab/>
-      </w:r>
-      <w:r>
-        <w:rPr>
-          <w:rFonts w:ascii="Calibri" w:eastAsia="Calibri" w:hAnsi="Calibri" w:cs="Times New Roman"/>
-          <w:kern w:val="0"/>
-          <w:sz w:val="20"/>
-          <w:szCs w:val="22"/>
-          <w14:ligatures w14:val="none"/>
-        </w:rPr>
-        <w:tab/>
-      </w:r>
-      <w:r>
-        <w:rPr>
-          <w:rFonts w:ascii="Calibri" w:eastAsia="Calibri" w:hAnsi="Calibri" w:cs="Times New Roman"/>
-          <w:kern w:val="0"/>
-          <w:sz w:val="20"/>
-          <w:szCs w:val="22"/>
-          <w14:ligatures w14:val="none"/>
-        </w:rPr>
-        <w:tab/>
-      </w:r>
-      <w:r>
-        <w:rPr>
-          <w:rFonts w:ascii="Calibri" w:eastAsia="Calibri" w:hAnsi="Calibri" w:cs="Times New Roman"/>
-          <w:kern w:val="0"/>
-          <w:sz w:val="20"/>
-          <w:szCs w:val="22"/>
-          <w14:ligatures w14:val="none"/>
-        </w:rPr>
-        <w:tab/>
-        <w:t xml:space="preserve">     </w:t>
-      </w:r>
-      <w:r>
-        <w:rPr>
-          <w:rFonts w:ascii="Calibri" w:eastAsia="Calibri" w:hAnsi="Calibri" w:cs="Times New Roman"/>
-          <w:kern w:val="0"/>
-          <w:sz w:val="20"/>
-          <w:szCs w:val="22"/>
-          <w14:ligatures w14:val="none"/>
-        </w:rPr>
-        <w:t>June 2024 – Present</w:t>
-      </w:r>
-    </w:p>
-    <w:p>
-      <w:pPr>
-        <w:numPr>
-          <w:ilvl w:val="0"/>
-          <w:numId w:val="3"/>
-        </w:numPr>
-        <w:spacing w:after="0" w:line="240" w:lineRule="auto"/>
-        <w:rPr>
-          <w:rFonts w:ascii="Calibri" w:eastAsia="Calibri" w:hAnsi="Calibri" w:cs="Times New Roman"/>
-          <w:kern w:val="0"/>
-          <w:sz w:val="20"/>
-          <w:szCs w:val="22"/>
-          <w14:ligatures w14:val="none"/>
-        </w:rPr>
-      </w:pPr>
-      <w:r>
-        <w:rPr>
-          <w:rFonts w:ascii="Calibri" w:eastAsia="Calibri" w:hAnsi="Calibri" w:cs="Times New Roman"/>
-          <w:kern w:val="0"/>
-          <w:sz w:val="20"/>
-          <w:szCs w:val="22"/>
-          <w14:ligatures w14:val="none"/>
-        </w:rPr>
-        <w:t xml:space="preserve">Presidential Scholar and Dean’s List </w:t>
-      </w:r>
-      <w:r>
-        <w:rPr>
-          <w:rFonts w:ascii="Calibri" w:eastAsia="Calibri" w:hAnsi="Calibri" w:cs="Times New Roman"/>
-          <w:kern w:val="0"/>
-          <w:sz w:val="20"/>
-          <w:szCs w:val="22"/>
-          <w14:ligatures w14:val="none"/>
-        </w:rPr>
-        <w:tab/>
-      </w:r>
-      <w:r>
-        <w:rPr>
-          <w:rFonts w:ascii="Calibri" w:eastAsia="Calibri" w:hAnsi="Calibri" w:cs="Times New Roman"/>
-          <w:kern w:val="0"/>
-          <w:sz w:val="20"/>
-          <w:szCs w:val="22"/>
-          <w14:ligatures w14:val="none"/>
-        </w:rPr>
-        <w:tab/>
-      </w:r>
-      <w:r>
-        <w:rPr>
-          <w:rFonts w:ascii="Calibri" w:eastAsia="Calibri" w:hAnsi="Calibri" w:cs="Times New Roman"/>
-          <w:kern w:val="0"/>
-          <w:sz w:val="20"/>
-          <w:szCs w:val="22"/>
-          <w14:ligatures w14:val="none"/>
-        </w:rPr>
-        <w:tab/>
-      </w:r>
-      <w:r>
-        <w:rPr>
-          <w:rFonts w:ascii="Calibri" w:eastAsia="Calibri" w:hAnsi="Calibri" w:cs="Times New Roman"/>
-          <w:kern w:val="0"/>
-          <w:sz w:val="20"/>
-          <w:szCs w:val="22"/>
-          <w14:ligatures w14:val="none"/>
-        </w:rPr>
+        <w:t>National Science Foundation Grant</w:t>
+      </w:r>
+      <w:r>
+        <w:rPr>
+          <w:rFonts w:ascii="Calibri" w:eastAsia="Calibri" w:hAnsi="Calibri" w:cs="Times New Roman"/>
+          <w:kern w:val="0"/>
+          <w:sz w:val="20"/>
+          <w:szCs w:val="22"/>
+          <w14:ligatures w14:val="none"/>
+        </w:rPr>
+        <w:tab/>
+      </w:r>
+      <w:r>
+        <w:rPr>
+          <w:rFonts w:ascii="Calibri" w:eastAsia="Calibri" w:hAnsi="Calibri" w:cs="Times New Roman"/>
+          <w:kern w:val="0"/>
+          <w:sz w:val="20"/>
+          <w:szCs w:val="22"/>
+          <w14:ligatures w14:val="none"/>
+        </w:rPr>
+        <w:tab/>
+      </w:r>
+      <w:r>
+        <w:rPr>
+          <w:rFonts w:ascii="Calibri" w:eastAsia="Calibri" w:hAnsi="Calibri" w:cs="Times New Roman"/>
+          <w:kern w:val="0"/>
+          <w:sz w:val="20"/>
+          <w:szCs w:val="22"/>
+          <w14:ligatures w14:val="none"/>
+        </w:rPr>
+        <w:tab/>
         <w:t>Recipient</w:t>
       </w:r>
       <w:r>
@@ -4179,26 +3939,37 @@
           <w14:ligatures w14:val="none"/>
         </w:rPr>
         <w:tab/>
-      </w:r>
-      <w:r>
-        <w:rPr>
-          <w:rFonts w:ascii="Calibri" w:eastAsia="Calibri" w:hAnsi="Calibri" w:cs="Times New Roman"/>
-          <w:kern w:val="0"/>
-          <w:sz w:val="20"/>
-          <w:szCs w:val="22"/>
-          <w14:ligatures w14:val="none"/>
-        </w:rPr>
-        <w:t xml:space="preserve">     </w:t>
-      </w:r>
-      <w:r>
-        <w:rPr>
-          <w:rFonts w:ascii="Calibri" w:eastAsia="Calibri" w:hAnsi="Calibri" w:cs="Times New Roman"/>
-          <w:kern w:val="0"/>
-          <w:sz w:val="20"/>
-          <w:szCs w:val="22"/>
-          <w14:ligatures w14:val="none"/>
-        </w:rPr>
-        <w:t>Fall 2022, Spring 2023</w:t>
+        <w:t xml:space="preserve">     June 2024 </w:t>
+      </w:r>
+      <w:r>
+        <w:rPr>
+          <w:rFonts w:ascii="Calibri" w:eastAsia="Calibri" w:hAnsi="Calibri" w:cs="Times New Roman"/>
+          <w:kern w:val="0"/>
+          <w:sz w:val="20"/>
+          <w:szCs w:val="22"/>
+          <w14:ligatures w14:val="none"/>
+        </w:rPr>
+        <w:t>–</w:t>
+      </w:r>
+      <w:r>
+        <w:rPr>
+          <w:rFonts w:ascii="Calibri" w:eastAsia="Calibri" w:hAnsi="Calibri" w:cs="Times New Roman"/>
+          <w:kern w:val="0"/>
+          <w:sz w:val="20"/>
+          <w:szCs w:val="22"/>
+          <w14:ligatures w14:val="none"/>
+        </w:rPr>
+        <w:t xml:space="preserve"> </w:t>
+      </w:r>
+      <w:r>
+        <w:rPr>
+          <w:rFonts w:ascii="Calibri" w:eastAsia="Calibri" w:hAnsi="Calibri" w:cs="Times New Roman"/>
+          <w:kern w:val="0"/>
+          <w:sz w:val="20"/>
+          <w:szCs w:val="22"/>
+          <w14:ligatures w14:val="none"/>
+        </w:rPr>
+        <w:t>Dec. 2024</w:t>
       </w:r>
     </w:p>
     <w:p>
@@ -4225,6 +3996,144 @@
           <w:szCs w:val="22"/>
           <w14:ligatures w14:val="none"/>
         </w:rPr>
+        <w:t>National Name Exchange</w:t>
+      </w:r>
+      <w:r>
+        <w:rPr>
+          <w:rFonts w:ascii="Calibri" w:eastAsia="Calibri" w:hAnsi="Calibri" w:cs="Times New Roman"/>
+          <w:kern w:val="0"/>
+          <w:sz w:val="20"/>
+          <w:szCs w:val="22"/>
+          <w14:ligatures w14:val="none"/>
+        </w:rPr>
+        <w:tab/>
+      </w:r>
+      <w:r>
+        <w:rPr>
+          <w:rFonts w:ascii="Calibri" w:eastAsia="Calibri" w:hAnsi="Calibri" w:cs="Times New Roman"/>
+          <w:kern w:val="0"/>
+          <w:sz w:val="20"/>
+          <w:szCs w:val="22"/>
+          <w14:ligatures w14:val="none"/>
+        </w:rPr>
+        <w:tab/>
+      </w:r>
+      <w:r>
+        <w:rPr>
+          <w:rFonts w:ascii="Calibri" w:eastAsia="Calibri" w:hAnsi="Calibri" w:cs="Times New Roman"/>
+          <w:kern w:val="0"/>
+          <w:sz w:val="20"/>
+          <w:szCs w:val="22"/>
+          <w14:ligatures w14:val="none"/>
+        </w:rPr>
+        <w:tab/>
+      </w:r>
+      <w:r>
+        <w:rPr>
+          <w:rFonts w:ascii="Calibri" w:eastAsia="Calibri" w:hAnsi="Calibri" w:cs="Times New Roman"/>
+          <w:kern w:val="0"/>
+          <w:sz w:val="20"/>
+          <w:szCs w:val="22"/>
+          <w14:ligatures w14:val="none"/>
+        </w:rPr>
+        <w:tab/>
+      </w:r>
+      <w:r>
+        <w:rPr>
+          <w:rFonts w:ascii="Calibri" w:eastAsia="Calibri" w:hAnsi="Calibri" w:cs="Times New Roman"/>
+          <w:kern w:val="0"/>
+          <w:sz w:val="20"/>
+          <w:szCs w:val="22"/>
+          <w14:ligatures w14:val="none"/>
+        </w:rPr>
+        <w:t>Member</w:t>
+      </w:r>
+      <w:r>
+        <w:rPr>
+          <w:rFonts w:ascii="Calibri" w:eastAsia="Calibri" w:hAnsi="Calibri" w:cs="Times New Roman"/>
+          <w:kern w:val="0"/>
+          <w:sz w:val="20"/>
+          <w:szCs w:val="22"/>
+          <w14:ligatures w14:val="none"/>
+        </w:rPr>
+        <w:tab/>
+      </w:r>
+      <w:r>
+        <w:rPr>
+          <w:rFonts w:ascii="Calibri" w:eastAsia="Calibri" w:hAnsi="Calibri" w:cs="Times New Roman"/>
+          <w:kern w:val="0"/>
+          <w:sz w:val="20"/>
+          <w:szCs w:val="22"/>
+          <w14:ligatures w14:val="none"/>
+        </w:rPr>
+        <w:tab/>
+      </w:r>
+      <w:r>
+        <w:rPr>
+          <w:rFonts w:ascii="Calibri" w:eastAsia="Calibri" w:hAnsi="Calibri" w:cs="Times New Roman"/>
+          <w:kern w:val="0"/>
+          <w:sz w:val="20"/>
+          <w:szCs w:val="22"/>
+          <w14:ligatures w14:val="none"/>
+        </w:rPr>
+        <w:tab/>
+      </w:r>
+      <w:r>
+        <w:rPr>
+          <w:rFonts w:ascii="Calibri" w:eastAsia="Calibri" w:hAnsi="Calibri" w:cs="Times New Roman"/>
+          <w:kern w:val="0"/>
+          <w:sz w:val="20"/>
+          <w:szCs w:val="22"/>
+          <w14:ligatures w14:val="none"/>
+        </w:rPr>
+        <w:tab/>
+      </w:r>
+      <w:r>
+        <w:rPr>
+          <w:rFonts w:ascii="Calibri" w:eastAsia="Calibri" w:hAnsi="Calibri" w:cs="Times New Roman"/>
+          <w:kern w:val="0"/>
+          <w:sz w:val="20"/>
+          <w:szCs w:val="22"/>
+          <w14:ligatures w14:val="none"/>
+        </w:rPr>
+        <w:tab/>
+        <w:t xml:space="preserve">     </w:t>
+      </w:r>
+      <w:r>
+        <w:rPr>
+          <w:rFonts w:ascii="Calibri" w:eastAsia="Calibri" w:hAnsi="Calibri" w:cs="Times New Roman"/>
+          <w:kern w:val="0"/>
+          <w:sz w:val="20"/>
+          <w:szCs w:val="22"/>
+          <w14:ligatures w14:val="none"/>
+        </w:rPr>
+        <w:t>June 2024 – Present</w:t>
+      </w:r>
+    </w:p>
+    <w:p>
+      <w:pPr>
+        <w:numPr>
+          <w:ilvl w:val="0"/>
+          <w:numId w:val="3"/>
+        </w:numPr>
+        <w:spacing w:after="0" w:line="240" w:lineRule="auto"/>
+        <w:ind w:right="72"/>
+        <w:rPr>
+          <w:rFonts w:ascii="Calibri" w:eastAsia="Calibri" w:hAnsi="Calibri" w:cs="Times New Roman"/>
+          <w:kern w:val="0"/>
+          <w:sz w:val="20"/>
+          <w:szCs w:val="22"/>
+          <w14:ligatures w14:val="none"/>
+        </w:rPr>
+      </w:pPr>
+      <w:r>
+        <w:rPr>
+          <w:rFonts w:ascii="Calibri" w:eastAsia="Calibri" w:hAnsi="Calibri" w:cs="Times New Roman"/>
+          <w:kern w:val="0"/>
+          <w:sz w:val="20"/>
+          <w:szCs w:val="22"/>
+          <w14:ligatures w14:val="none"/>
+        </w:rPr>
         <w:t>International Baccalaureate Diploma</w:t>
       </w:r>
       <w:r>
@@ -4329,7 +4238,7 @@
       </w:r>
     </w:p>
     <w:sectPr>
-      <w:footerReference w:type="default" r:id="rId12"/>
+      <w:footerReference w:type="default" r:id="rId11"/>
       <w:pgSz w:w="12240" w:h="15840"/>
       <w:pgMar w:top="230" w:right="720" w:bottom="230" w:left="720" w:header="0" w:footer="144" w:gutter="0"/>
       <w:cols w:space="720"/>

</xml_diff>